<commit_message>
Logfiles Update for MS02
</commit_message>
<xml_diff>
--- a/Dokumente/Logfiles.docx
+++ b/Dokumente/Logfiles.docx
@@ -769,7 +769,7 @@
                 <w:rFonts w:asciiTheme="minorHAnsi" w:hAnsiTheme="minorHAnsi" w:cstheme="minorHAnsi"/>
                 <w:sz w:val="24"/>
               </w:rPr>
-              <w:t>Projektskizze</w:t>
+              <w:t>O</w:t>
             </w:r>
           </w:p>
         </w:tc>
@@ -881,7 +881,7 @@
                 <w:rFonts w:asciiTheme="minorHAnsi" w:hAnsiTheme="minorHAnsi" w:cstheme="minorHAnsi"/>
                 <w:sz w:val="24"/>
               </w:rPr>
-              <w:t>Projektskizze</w:t>
+              <w:t>O</w:t>
             </w:r>
           </w:p>
         </w:tc>
@@ -1001,14 +1001,7 @@
                 <w:rFonts w:asciiTheme="minorHAnsi" w:hAnsiTheme="minorHAnsi" w:cstheme="minorHAnsi"/>
                 <w:sz w:val="24"/>
               </w:rPr>
-              <w:t>Projektski</w:t>
-            </w:r>
-            <w:r>
-              <w:rPr>
-                <w:rFonts w:asciiTheme="minorHAnsi" w:hAnsiTheme="minorHAnsi" w:cstheme="minorHAnsi"/>
-                <w:sz w:val="24"/>
-              </w:rPr>
-              <w:t>zze</w:t>
+              <w:t>O</w:t>
             </w:r>
           </w:p>
         </w:tc>
@@ -1148,7 +1141,7 @@
                 <w:rFonts w:asciiTheme="minorHAnsi" w:hAnsiTheme="minorHAnsi" w:cstheme="minorHAnsi"/>
                 <w:sz w:val="24"/>
               </w:rPr>
-              <w:t>Planung</w:t>
+              <w:t>O</w:t>
             </w:r>
           </w:p>
         </w:tc>
@@ -1276,6 +1269,14 @@
                 <w:sz w:val="40"/>
               </w:rPr>
             </w:pPr>
+            <w:r>
+              <w:rPr>
+                <w:rFonts w:asciiTheme="minorHAnsi" w:hAnsiTheme="minorHAnsi" w:cstheme="minorHAnsi"/>
+                <w:sz w:val="22"/>
+                <w:szCs w:val="22"/>
+              </w:rPr>
+              <w:t>26.11.23</w:t>
+            </w:r>
           </w:p>
         </w:tc>
         <w:tc>
@@ -1290,6 +1291,13 @@
                 <w:sz w:val="24"/>
               </w:rPr>
             </w:pPr>
+            <w:r>
+              <w:rPr>
+                <w:rFonts w:asciiTheme="minorHAnsi" w:hAnsiTheme="minorHAnsi" w:cstheme="minorHAnsi"/>
+                <w:sz w:val="24"/>
+              </w:rPr>
+              <w:t>Level-Design und Schwierigkeit Überlegungen</w:t>
+            </w:r>
           </w:p>
         </w:tc>
         <w:tc>
@@ -1303,6 +1311,13 @@
                 <w:sz w:val="24"/>
               </w:rPr>
             </w:pPr>
+            <w:r>
+              <w:rPr>
+                <w:rFonts w:asciiTheme="minorHAnsi" w:hAnsiTheme="minorHAnsi" w:cstheme="minorHAnsi"/>
+                <w:sz w:val="24"/>
+              </w:rPr>
+              <w:t>Jack</w:t>
+            </w:r>
           </w:p>
         </w:tc>
         <w:tc>
@@ -1316,6 +1331,13 @@
                 <w:sz w:val="24"/>
               </w:rPr>
             </w:pPr>
+            <w:r>
+              <w:rPr>
+                <w:rFonts w:asciiTheme="minorHAnsi" w:hAnsiTheme="minorHAnsi" w:cstheme="minorHAnsi"/>
+                <w:sz w:val="24"/>
+              </w:rPr>
+              <w:t>O</w:t>
+            </w:r>
           </w:p>
         </w:tc>
         <w:tc>
@@ -1329,6 +1351,20 @@
                 <w:sz w:val="24"/>
               </w:rPr>
             </w:pPr>
+            <w:r>
+              <w:rPr>
+                <w:rFonts w:asciiTheme="minorHAnsi" w:hAnsiTheme="minorHAnsi" w:cstheme="minorHAnsi"/>
+                <w:sz w:val="24"/>
+              </w:rPr>
+              <w:t xml:space="preserve">0.5 </w:t>
+            </w:r>
+            <w:r>
+              <w:rPr>
+                <w:rFonts w:asciiTheme="minorHAnsi" w:hAnsiTheme="minorHAnsi" w:cstheme="minorHAnsi"/>
+                <w:sz w:val="24"/>
+              </w:rPr>
+              <w:t xml:space="preserve">Std. </w:t>
+            </w:r>
           </w:p>
         </w:tc>
       </w:tr>
@@ -1341,9 +1377,18 @@
             <w:pPr>
               <w:rPr>
                 <w:rFonts w:asciiTheme="minorHAnsi" w:hAnsiTheme="minorHAnsi" w:cstheme="minorHAnsi"/>
-                <w:sz w:val="40"/>
-              </w:rPr>
-            </w:pPr>
+                <w:sz w:val="22"/>
+                <w:szCs w:val="22"/>
+              </w:rPr>
+            </w:pPr>
+            <w:r>
+              <w:rPr>
+                <w:rFonts w:asciiTheme="minorHAnsi" w:hAnsiTheme="minorHAnsi" w:cstheme="minorHAnsi"/>
+                <w:sz w:val="22"/>
+                <w:szCs w:val="22"/>
+              </w:rPr>
+              <w:t>29.11.23</w:t>
+            </w:r>
           </w:p>
         </w:tc>
         <w:tc>
@@ -1358,6 +1403,13 @@
                 <w:sz w:val="24"/>
               </w:rPr>
             </w:pPr>
+            <w:r>
+              <w:rPr>
+                <w:rFonts w:asciiTheme="minorHAnsi" w:hAnsiTheme="minorHAnsi" w:cstheme="minorHAnsi"/>
+                <w:sz w:val="24"/>
+              </w:rPr>
+              <w:t>Erste Schritte zur Kreierung vom Prototyp und die Implementation von basischen Funktionen des Spiels</w:t>
+            </w:r>
           </w:p>
         </w:tc>
         <w:tc>
@@ -1371,6 +1423,13 @@
                 <w:sz w:val="24"/>
               </w:rPr>
             </w:pPr>
+            <w:r>
+              <w:rPr>
+                <w:rFonts w:asciiTheme="minorHAnsi" w:hAnsiTheme="minorHAnsi" w:cstheme="minorHAnsi"/>
+                <w:sz w:val="24"/>
+              </w:rPr>
+              <w:t>Vlad</w:t>
+            </w:r>
           </w:p>
         </w:tc>
         <w:tc>
@@ -1384,6 +1443,13 @@
                 <w:sz w:val="24"/>
               </w:rPr>
             </w:pPr>
+            <w:r>
+              <w:rPr>
+                <w:rFonts w:asciiTheme="minorHAnsi" w:hAnsiTheme="minorHAnsi" w:cstheme="minorHAnsi"/>
+                <w:sz w:val="24"/>
+              </w:rPr>
+              <w:t>P</w:t>
+            </w:r>
           </w:p>
         </w:tc>
         <w:tc>
@@ -1397,6 +1463,13 @@
                 <w:sz w:val="24"/>
               </w:rPr>
             </w:pPr>
+            <w:r>
+              <w:rPr>
+                <w:rFonts w:asciiTheme="minorHAnsi" w:hAnsiTheme="minorHAnsi" w:cstheme="minorHAnsi"/>
+                <w:sz w:val="24"/>
+              </w:rPr>
+              <w:t>3 Std.</w:t>
+            </w:r>
           </w:p>
         </w:tc>
       </w:tr>
@@ -1409,9 +1482,18 @@
             <w:pPr>
               <w:rPr>
                 <w:rFonts w:asciiTheme="minorHAnsi" w:hAnsiTheme="minorHAnsi" w:cstheme="minorHAnsi"/>
-                <w:sz w:val="40"/>
-              </w:rPr>
-            </w:pPr>
+                <w:sz w:val="22"/>
+                <w:szCs w:val="22"/>
+              </w:rPr>
+            </w:pPr>
+            <w:r>
+              <w:rPr>
+                <w:rFonts w:asciiTheme="minorHAnsi" w:hAnsiTheme="minorHAnsi" w:cstheme="minorHAnsi"/>
+                <w:sz w:val="22"/>
+                <w:szCs w:val="22"/>
+              </w:rPr>
+              <w:t>30.11.23</w:t>
+            </w:r>
           </w:p>
         </w:tc>
         <w:tc>
@@ -1426,6 +1508,49 @@
                 <w:sz w:val="24"/>
               </w:rPr>
             </w:pPr>
+            <w:r>
+              <w:rPr>
+                <w:rFonts w:asciiTheme="minorHAnsi" w:hAnsiTheme="minorHAnsi" w:cstheme="minorHAnsi"/>
+                <w:sz w:val="24"/>
+              </w:rPr>
+              <w:t>Weitere Arbeit am Prototyp, sowie kleine Addition von einem Lade-Icon für das eine Quelle gebraucht wurde:</w:t>
+            </w:r>
+          </w:p>
+          <w:p>
+            <w:pPr>
+              <w:rPr>
+                <w:rFonts w:asciiTheme="minorHAnsi" w:hAnsiTheme="minorHAnsi" w:cstheme="minorHAnsi"/>
+                <w:color w:val="4472C4" w:themeColor="accent1"/>
+                <w:u w:val="single"/>
+                <w:lang w:eastAsia="en-US"/>
+              </w:rPr>
+            </w:pPr>
+            <w:hyperlink r:id="rId12" w:history="1">
+              <w:r>
+                <w:rPr>
+                  <w:rStyle w:val="Hyperlink"/>
+                  <w:rFonts w:asciiTheme="minorHAnsi" w:hAnsiTheme="minorHAnsi" w:cstheme="minorHAnsi"/>
+                  <w:lang w:eastAsia="en-US"/>
+                </w:rPr>
+                <w:t>https://www.g</w:t>
+              </w:r>
+              <w:r>
+                <w:rPr>
+                  <w:rStyle w:val="Hyperlink"/>
+                  <w:rFonts w:asciiTheme="minorHAnsi" w:hAnsiTheme="minorHAnsi" w:cstheme="minorHAnsi"/>
+                  <w:lang w:eastAsia="en-US"/>
+                </w:rPr>
+                <w:t>e</w:t>
+              </w:r>
+              <w:r>
+                <w:rPr>
+                  <w:rStyle w:val="Hyperlink"/>
+                  <w:rFonts w:asciiTheme="minorHAnsi" w:hAnsiTheme="minorHAnsi" w:cstheme="minorHAnsi"/>
+                  <w:lang w:eastAsia="en-US"/>
+                </w:rPr>
+                <w:t>eksforgeeks.org/how-to-make-a-fully-transparent-window-with-pygame/</w:t>
+              </w:r>
+            </w:hyperlink>
           </w:p>
         </w:tc>
         <w:tc>
@@ -1439,6 +1564,13 @@
                 <w:sz w:val="24"/>
               </w:rPr>
             </w:pPr>
+            <w:r>
+              <w:rPr>
+                <w:rFonts w:asciiTheme="minorHAnsi" w:hAnsiTheme="minorHAnsi" w:cstheme="minorHAnsi"/>
+                <w:sz w:val="24"/>
+              </w:rPr>
+              <w:t>Vlad</w:t>
+            </w:r>
           </w:p>
         </w:tc>
         <w:tc>
@@ -1452,6 +1584,13 @@
                 <w:sz w:val="24"/>
               </w:rPr>
             </w:pPr>
+            <w:r>
+              <w:rPr>
+                <w:rFonts w:asciiTheme="minorHAnsi" w:hAnsiTheme="minorHAnsi" w:cstheme="minorHAnsi"/>
+                <w:sz w:val="24"/>
+              </w:rPr>
+              <w:t>P</w:t>
+            </w:r>
           </w:p>
         </w:tc>
         <w:tc>
@@ -1465,12 +1604,1013 @@
                 <w:sz w:val="24"/>
               </w:rPr>
             </w:pPr>
+            <w:r>
+              <w:rPr>
+                <w:rFonts w:asciiTheme="minorHAnsi" w:hAnsiTheme="minorHAnsi" w:cstheme="minorHAnsi"/>
+                <w:sz w:val="24"/>
+              </w:rPr>
+              <w:t>3 Std.</w:t>
+            </w:r>
           </w:p>
         </w:tc>
       </w:tr>
       <w:tr>
         <w:tc>
           <w:tcPr>
+            <w:tcW w:w="1135" w:type="dxa"/>
+          </w:tcPr>
+          <w:p>
+            <w:pPr>
+              <w:rPr>
+                <w:rFonts w:asciiTheme="minorHAnsi" w:hAnsiTheme="minorHAnsi" w:cstheme="minorHAnsi"/>
+                <w:sz w:val="40"/>
+              </w:rPr>
+            </w:pPr>
+            <w:r>
+              <w:rPr>
+                <w:rFonts w:asciiTheme="minorHAnsi" w:hAnsiTheme="minorHAnsi" w:cstheme="minorHAnsi"/>
+                <w:sz w:val="22"/>
+                <w:szCs w:val="22"/>
+              </w:rPr>
+              <w:t>1.12.23</w:t>
+            </w:r>
+          </w:p>
+        </w:tc>
+        <w:tc>
+          <w:tcPr>
+            <w:tcW w:w="5812" w:type="dxa"/>
+            <w:gridSpan w:val="2"/>
+          </w:tcPr>
+          <w:p>
+            <w:pPr>
+              <w:rPr>
+                <w:rFonts w:asciiTheme="minorHAnsi" w:hAnsiTheme="minorHAnsi" w:cstheme="minorHAnsi"/>
+                <w:sz w:val="24"/>
+              </w:rPr>
+            </w:pPr>
+            <w:r>
+              <w:rPr>
+                <w:rFonts w:asciiTheme="minorHAnsi" w:hAnsiTheme="minorHAnsi" w:cstheme="minorHAnsi"/>
+                <w:sz w:val="24"/>
+              </w:rPr>
+              <w:t>Überlegungen und Level-Design</w:t>
+            </w:r>
+          </w:p>
+        </w:tc>
+        <w:tc>
+          <w:tcPr>
+            <w:tcW w:w="917" w:type="dxa"/>
+          </w:tcPr>
+          <w:p>
+            <w:pPr>
+              <w:rPr>
+                <w:rFonts w:asciiTheme="minorHAnsi" w:hAnsiTheme="minorHAnsi" w:cstheme="minorHAnsi"/>
+                <w:sz w:val="24"/>
+              </w:rPr>
+            </w:pPr>
+            <w:r>
+              <w:rPr>
+                <w:rFonts w:asciiTheme="minorHAnsi" w:hAnsiTheme="minorHAnsi" w:cstheme="minorHAnsi"/>
+                <w:sz w:val="24"/>
+              </w:rPr>
+              <w:t>Jack</w:t>
+            </w:r>
+          </w:p>
+        </w:tc>
+        <w:tc>
+          <w:tcPr>
+            <w:tcW w:w="1307" w:type="dxa"/>
+          </w:tcPr>
+          <w:p>
+            <w:pPr>
+              <w:rPr>
+                <w:rFonts w:asciiTheme="minorHAnsi" w:hAnsiTheme="minorHAnsi" w:cstheme="minorHAnsi"/>
+                <w:sz w:val="24"/>
+              </w:rPr>
+            </w:pPr>
+            <w:r>
+              <w:rPr>
+                <w:rFonts w:asciiTheme="minorHAnsi" w:hAnsiTheme="minorHAnsi" w:cstheme="minorHAnsi"/>
+                <w:sz w:val="24"/>
+              </w:rPr>
+              <w:t>O</w:t>
+            </w:r>
+          </w:p>
+        </w:tc>
+        <w:tc>
+          <w:tcPr>
+            <w:tcW w:w="678" w:type="dxa"/>
+          </w:tcPr>
+          <w:p>
+            <w:pPr>
+              <w:rPr>
+                <w:rFonts w:asciiTheme="minorHAnsi" w:hAnsiTheme="minorHAnsi" w:cstheme="minorHAnsi"/>
+                <w:sz w:val="24"/>
+              </w:rPr>
+            </w:pPr>
+            <w:r>
+              <w:rPr>
+                <w:rFonts w:asciiTheme="minorHAnsi" w:hAnsiTheme="minorHAnsi" w:cstheme="minorHAnsi"/>
+                <w:sz w:val="24"/>
+              </w:rPr>
+              <w:t xml:space="preserve">1.5 </w:t>
+            </w:r>
+            <w:r>
+              <w:rPr>
+                <w:rFonts w:asciiTheme="minorHAnsi" w:hAnsiTheme="minorHAnsi" w:cstheme="minorHAnsi"/>
+                <w:sz w:val="24"/>
+              </w:rPr>
+              <w:t>Std.</w:t>
+            </w:r>
+          </w:p>
+        </w:tc>
+      </w:tr>
+      <w:tr>
+        <w:tc>
+          <w:tcPr>
+            <w:tcW w:w="1135" w:type="dxa"/>
+          </w:tcPr>
+          <w:p>
+            <w:pPr>
+              <w:rPr>
+                <w:rFonts w:asciiTheme="minorHAnsi" w:hAnsiTheme="minorHAnsi" w:cstheme="minorHAnsi"/>
+                <w:sz w:val="22"/>
+                <w:szCs w:val="22"/>
+              </w:rPr>
+            </w:pPr>
+            <w:r>
+              <w:rPr>
+                <w:rFonts w:asciiTheme="minorHAnsi" w:hAnsiTheme="minorHAnsi" w:cstheme="minorHAnsi"/>
+                <w:sz w:val="22"/>
+                <w:szCs w:val="22"/>
+              </w:rPr>
+              <w:t>1.12.23</w:t>
+            </w:r>
+          </w:p>
+        </w:tc>
+        <w:tc>
+          <w:tcPr>
+            <w:tcW w:w="5812" w:type="dxa"/>
+            <w:gridSpan w:val="2"/>
+          </w:tcPr>
+          <w:p>
+            <w:pPr>
+              <w:rPr>
+                <w:rFonts w:asciiTheme="minorHAnsi" w:hAnsiTheme="minorHAnsi" w:cstheme="minorHAnsi"/>
+                <w:sz w:val="24"/>
+              </w:rPr>
+            </w:pPr>
+            <w:r>
+              <w:rPr>
+                <w:rFonts w:asciiTheme="minorHAnsi" w:hAnsiTheme="minorHAnsi" w:cstheme="minorHAnsi"/>
+                <w:sz w:val="24"/>
+              </w:rPr>
+              <w:t>Weitere Arbeit am Prototyp, die Möglichkeiten die Funktionen zu verbinden und die Kommunikation dazwischen wurde implementiert</w:t>
+            </w:r>
+          </w:p>
+        </w:tc>
+        <w:tc>
+          <w:tcPr>
+            <w:tcW w:w="917" w:type="dxa"/>
+          </w:tcPr>
+          <w:p>
+            <w:pPr>
+              <w:rPr>
+                <w:rFonts w:asciiTheme="minorHAnsi" w:hAnsiTheme="minorHAnsi" w:cstheme="minorHAnsi"/>
+                <w:sz w:val="24"/>
+              </w:rPr>
+            </w:pPr>
+            <w:r>
+              <w:rPr>
+                <w:rFonts w:asciiTheme="minorHAnsi" w:hAnsiTheme="minorHAnsi" w:cstheme="minorHAnsi"/>
+                <w:sz w:val="24"/>
+              </w:rPr>
+              <w:t>Vlad</w:t>
+            </w:r>
+          </w:p>
+        </w:tc>
+        <w:tc>
+          <w:tcPr>
+            <w:tcW w:w="1307" w:type="dxa"/>
+          </w:tcPr>
+          <w:p>
+            <w:pPr>
+              <w:rPr>
+                <w:rFonts w:asciiTheme="minorHAnsi" w:hAnsiTheme="minorHAnsi" w:cstheme="minorHAnsi"/>
+                <w:sz w:val="24"/>
+              </w:rPr>
+            </w:pPr>
+            <w:r>
+              <w:rPr>
+                <w:rFonts w:asciiTheme="minorHAnsi" w:hAnsiTheme="minorHAnsi" w:cstheme="minorHAnsi"/>
+                <w:sz w:val="24"/>
+              </w:rPr>
+              <w:t>P</w:t>
+            </w:r>
+          </w:p>
+        </w:tc>
+        <w:tc>
+          <w:tcPr>
+            <w:tcW w:w="678" w:type="dxa"/>
+          </w:tcPr>
+          <w:p>
+            <w:pPr>
+              <w:rPr>
+                <w:rFonts w:asciiTheme="minorHAnsi" w:hAnsiTheme="minorHAnsi" w:cstheme="minorHAnsi"/>
+                <w:sz w:val="24"/>
+              </w:rPr>
+            </w:pPr>
+            <w:r>
+              <w:rPr>
+                <w:rFonts w:asciiTheme="minorHAnsi" w:hAnsiTheme="minorHAnsi" w:cstheme="minorHAnsi"/>
+                <w:sz w:val="24"/>
+              </w:rPr>
+              <w:t>7 Std.</w:t>
+            </w:r>
+          </w:p>
+        </w:tc>
+      </w:tr>
+      <w:tr>
+        <w:tc>
+          <w:tcPr>
+            <w:tcW w:w="1135" w:type="dxa"/>
+          </w:tcPr>
+          <w:p>
+            <w:pPr>
+              <w:rPr>
+                <w:rFonts w:asciiTheme="minorHAnsi" w:hAnsiTheme="minorHAnsi" w:cstheme="minorHAnsi"/>
+                <w:sz w:val="22"/>
+                <w:szCs w:val="22"/>
+              </w:rPr>
+            </w:pPr>
+            <w:r>
+              <w:rPr>
+                <w:rFonts w:asciiTheme="minorHAnsi" w:hAnsiTheme="minorHAnsi" w:cstheme="minorHAnsi"/>
+                <w:sz w:val="22"/>
+                <w:szCs w:val="22"/>
+              </w:rPr>
+              <w:t>4.12.23</w:t>
+            </w:r>
+          </w:p>
+        </w:tc>
+        <w:tc>
+          <w:tcPr>
+            <w:tcW w:w="5812" w:type="dxa"/>
+            <w:gridSpan w:val="2"/>
+          </w:tcPr>
+          <w:p>
+            <w:pPr>
+              <w:rPr>
+                <w:rFonts w:asciiTheme="minorHAnsi" w:hAnsiTheme="minorHAnsi" w:cstheme="minorHAnsi"/>
+                <w:sz w:val="24"/>
+              </w:rPr>
+            </w:pPr>
+            <w:r>
+              <w:rPr>
+                <w:rFonts w:asciiTheme="minorHAnsi" w:hAnsiTheme="minorHAnsi" w:cstheme="minorHAnsi"/>
+                <w:sz w:val="24"/>
+              </w:rPr>
+              <w:t>Weitere Arbeit am Prototyp, Verfeinerung der Mechanik und basische Kommunikation sowie Verarbeitung von Formen innerhalb der Funktionen</w:t>
+            </w:r>
+          </w:p>
+        </w:tc>
+        <w:tc>
+          <w:tcPr>
+            <w:tcW w:w="917" w:type="dxa"/>
+          </w:tcPr>
+          <w:p>
+            <w:pPr>
+              <w:rPr>
+                <w:rFonts w:asciiTheme="minorHAnsi" w:hAnsiTheme="minorHAnsi" w:cstheme="minorHAnsi"/>
+                <w:sz w:val="24"/>
+              </w:rPr>
+            </w:pPr>
+            <w:r>
+              <w:rPr>
+                <w:rFonts w:asciiTheme="minorHAnsi" w:hAnsiTheme="minorHAnsi" w:cstheme="minorHAnsi"/>
+                <w:sz w:val="24"/>
+              </w:rPr>
+              <w:t>Vlad</w:t>
+            </w:r>
+          </w:p>
+        </w:tc>
+        <w:tc>
+          <w:tcPr>
+            <w:tcW w:w="1307" w:type="dxa"/>
+          </w:tcPr>
+          <w:p>
+            <w:pPr>
+              <w:rPr>
+                <w:rFonts w:asciiTheme="minorHAnsi" w:hAnsiTheme="minorHAnsi" w:cstheme="minorHAnsi"/>
+                <w:sz w:val="24"/>
+              </w:rPr>
+            </w:pPr>
+            <w:r>
+              <w:rPr>
+                <w:rFonts w:asciiTheme="minorHAnsi" w:hAnsiTheme="minorHAnsi" w:cstheme="minorHAnsi"/>
+                <w:sz w:val="24"/>
+              </w:rPr>
+              <w:t>P</w:t>
+            </w:r>
+          </w:p>
+        </w:tc>
+        <w:tc>
+          <w:tcPr>
+            <w:tcW w:w="678" w:type="dxa"/>
+          </w:tcPr>
+          <w:p>
+            <w:pPr>
+              <w:rPr>
+                <w:rFonts w:asciiTheme="minorHAnsi" w:hAnsiTheme="minorHAnsi" w:cstheme="minorHAnsi"/>
+                <w:sz w:val="24"/>
+              </w:rPr>
+            </w:pPr>
+            <w:r>
+              <w:rPr>
+                <w:rFonts w:asciiTheme="minorHAnsi" w:hAnsiTheme="minorHAnsi" w:cstheme="minorHAnsi"/>
+                <w:sz w:val="24"/>
+              </w:rPr>
+              <w:t>6 Std.</w:t>
+            </w:r>
+          </w:p>
+        </w:tc>
+      </w:tr>
+      <w:tr>
+        <w:tc>
+          <w:tcPr>
+            <w:tcW w:w="1135" w:type="dxa"/>
+          </w:tcPr>
+          <w:p>
+            <w:pPr>
+              <w:rPr>
+                <w:rFonts w:asciiTheme="minorHAnsi" w:hAnsiTheme="minorHAnsi" w:cstheme="minorHAnsi"/>
+                <w:sz w:val="22"/>
+                <w:szCs w:val="22"/>
+              </w:rPr>
+            </w:pPr>
+            <w:r>
+              <w:rPr>
+                <w:rFonts w:asciiTheme="minorHAnsi" w:hAnsiTheme="minorHAnsi" w:cstheme="minorHAnsi"/>
+                <w:sz w:val="22"/>
+                <w:szCs w:val="22"/>
+              </w:rPr>
+              <w:t>7.12.23</w:t>
+            </w:r>
+          </w:p>
+        </w:tc>
+        <w:tc>
+          <w:tcPr>
+            <w:tcW w:w="5812" w:type="dxa"/>
+            <w:gridSpan w:val="2"/>
+          </w:tcPr>
+          <w:p>
+            <w:pPr>
+              <w:rPr>
+                <w:rFonts w:asciiTheme="minorHAnsi" w:hAnsiTheme="minorHAnsi" w:cstheme="minorHAnsi"/>
+                <w:sz w:val="24"/>
+              </w:rPr>
+            </w:pPr>
+            <w:r>
+              <w:rPr>
+                <w:rFonts w:asciiTheme="minorHAnsi" w:hAnsiTheme="minorHAnsi" w:cstheme="minorHAnsi"/>
+                <w:sz w:val="24"/>
+              </w:rPr>
+              <w:t>Weitere Arbeit am Prototyp, Auflösung des Problems, worin die Funktionen nur unter Bedingungen verarbeiten oder weiterschicken können</w:t>
+            </w:r>
+          </w:p>
+        </w:tc>
+        <w:tc>
+          <w:tcPr>
+            <w:tcW w:w="917" w:type="dxa"/>
+          </w:tcPr>
+          <w:p>
+            <w:pPr>
+              <w:rPr>
+                <w:rFonts w:asciiTheme="minorHAnsi" w:hAnsiTheme="minorHAnsi" w:cstheme="minorHAnsi"/>
+                <w:sz w:val="24"/>
+              </w:rPr>
+            </w:pPr>
+            <w:r>
+              <w:rPr>
+                <w:rFonts w:asciiTheme="minorHAnsi" w:hAnsiTheme="minorHAnsi" w:cstheme="minorHAnsi"/>
+                <w:sz w:val="24"/>
+              </w:rPr>
+              <w:t>Vlad</w:t>
+            </w:r>
+          </w:p>
+        </w:tc>
+        <w:tc>
+          <w:tcPr>
+            <w:tcW w:w="1307" w:type="dxa"/>
+          </w:tcPr>
+          <w:p>
+            <w:pPr>
+              <w:rPr>
+                <w:rFonts w:asciiTheme="minorHAnsi" w:hAnsiTheme="minorHAnsi" w:cstheme="minorHAnsi"/>
+                <w:sz w:val="24"/>
+              </w:rPr>
+            </w:pPr>
+            <w:r>
+              <w:rPr>
+                <w:rFonts w:asciiTheme="minorHAnsi" w:hAnsiTheme="minorHAnsi" w:cstheme="minorHAnsi"/>
+                <w:sz w:val="24"/>
+              </w:rPr>
+              <w:t>P</w:t>
+            </w:r>
+          </w:p>
+        </w:tc>
+        <w:tc>
+          <w:tcPr>
+            <w:tcW w:w="678" w:type="dxa"/>
+          </w:tcPr>
+          <w:p>
+            <w:pPr>
+              <w:rPr>
+                <w:rFonts w:asciiTheme="minorHAnsi" w:hAnsiTheme="minorHAnsi" w:cstheme="minorHAnsi"/>
+                <w:sz w:val="24"/>
+              </w:rPr>
+            </w:pPr>
+            <w:r>
+              <w:rPr>
+                <w:rFonts w:asciiTheme="minorHAnsi" w:hAnsiTheme="minorHAnsi" w:cstheme="minorHAnsi"/>
+                <w:sz w:val="24"/>
+              </w:rPr>
+              <w:t>1.5 Std.</w:t>
+            </w:r>
+          </w:p>
+        </w:tc>
+      </w:tr>
+      <w:tr>
+        <w:tc>
+          <w:tcPr>
+            <w:tcW w:w="1135" w:type="dxa"/>
+          </w:tcPr>
+          <w:p>
+            <w:pPr>
+              <w:rPr>
+                <w:rFonts w:asciiTheme="minorHAnsi" w:hAnsiTheme="minorHAnsi" w:cstheme="minorHAnsi"/>
+                <w:sz w:val="40"/>
+              </w:rPr>
+            </w:pPr>
+            <w:r>
+              <w:rPr>
+                <w:rFonts w:asciiTheme="minorHAnsi" w:hAnsiTheme="minorHAnsi" w:cstheme="minorHAnsi"/>
+                <w:sz w:val="22"/>
+                <w:szCs w:val="22"/>
+              </w:rPr>
+              <w:t>08.12.23</w:t>
+            </w:r>
+          </w:p>
+        </w:tc>
+        <w:tc>
+          <w:tcPr>
+            <w:tcW w:w="5812" w:type="dxa"/>
+            <w:gridSpan w:val="2"/>
+          </w:tcPr>
+          <w:p>
+            <w:pPr>
+              <w:rPr>
+                <w:rFonts w:asciiTheme="minorHAnsi" w:hAnsiTheme="minorHAnsi" w:cstheme="minorHAnsi"/>
+                <w:sz w:val="24"/>
+              </w:rPr>
+            </w:pPr>
+            <w:r>
+              <w:rPr>
+                <w:rFonts w:asciiTheme="minorHAnsi" w:hAnsiTheme="minorHAnsi" w:cstheme="minorHAnsi"/>
+                <w:sz w:val="24"/>
+              </w:rPr>
+              <w:t>Recherche und Umsetzung des Speicherns im kleinen Rahmen.</w:t>
+            </w:r>
+          </w:p>
+        </w:tc>
+        <w:tc>
+          <w:tcPr>
+            <w:tcW w:w="917" w:type="dxa"/>
+          </w:tcPr>
+          <w:p>
+            <w:pPr>
+              <w:rPr>
+                <w:rFonts w:asciiTheme="minorHAnsi" w:hAnsiTheme="minorHAnsi" w:cstheme="minorHAnsi"/>
+                <w:sz w:val="24"/>
+              </w:rPr>
+            </w:pPr>
+            <w:r>
+              <w:rPr>
+                <w:rFonts w:asciiTheme="minorHAnsi" w:hAnsiTheme="minorHAnsi" w:cstheme="minorHAnsi"/>
+                <w:sz w:val="24"/>
+              </w:rPr>
+              <w:t>Jack</w:t>
+            </w:r>
+          </w:p>
+        </w:tc>
+        <w:tc>
+          <w:tcPr>
+            <w:tcW w:w="1307" w:type="dxa"/>
+          </w:tcPr>
+          <w:p>
+            <w:pPr>
+              <w:rPr>
+                <w:rFonts w:asciiTheme="minorHAnsi" w:hAnsiTheme="minorHAnsi" w:cstheme="minorHAnsi"/>
+                <w:sz w:val="24"/>
+              </w:rPr>
+            </w:pPr>
+            <w:r>
+              <w:rPr>
+                <w:rFonts w:asciiTheme="minorHAnsi" w:hAnsiTheme="minorHAnsi" w:cstheme="minorHAnsi"/>
+                <w:sz w:val="24"/>
+              </w:rPr>
+              <w:t>I und P</w:t>
+            </w:r>
+          </w:p>
+        </w:tc>
+        <w:tc>
+          <w:tcPr>
+            <w:tcW w:w="678" w:type="dxa"/>
+          </w:tcPr>
+          <w:p>
+            <w:pPr>
+              <w:rPr>
+                <w:rFonts w:asciiTheme="minorHAnsi" w:hAnsiTheme="minorHAnsi" w:cstheme="minorHAnsi"/>
+                <w:sz w:val="24"/>
+              </w:rPr>
+            </w:pPr>
+            <w:r>
+              <w:rPr>
+                <w:rFonts w:asciiTheme="minorHAnsi" w:hAnsiTheme="minorHAnsi" w:cstheme="minorHAnsi"/>
+                <w:sz w:val="24"/>
+              </w:rPr>
+              <w:t xml:space="preserve">2.5 </w:t>
+            </w:r>
+            <w:r>
+              <w:rPr>
+                <w:rFonts w:asciiTheme="minorHAnsi" w:hAnsiTheme="minorHAnsi" w:cstheme="minorHAnsi"/>
+                <w:sz w:val="24"/>
+              </w:rPr>
+              <w:t>Std.</w:t>
+            </w:r>
+          </w:p>
+        </w:tc>
+      </w:tr>
+      <w:tr>
+        <w:tc>
+          <w:tcPr>
+            <w:tcW w:w="1135" w:type="dxa"/>
+          </w:tcPr>
+          <w:p>
+            <w:pPr>
+              <w:rPr>
+                <w:rFonts w:asciiTheme="minorHAnsi" w:hAnsiTheme="minorHAnsi" w:cstheme="minorHAnsi"/>
+                <w:sz w:val="22"/>
+                <w:szCs w:val="22"/>
+              </w:rPr>
+            </w:pPr>
+            <w:r>
+              <w:rPr>
+                <w:rFonts w:asciiTheme="minorHAnsi" w:hAnsiTheme="minorHAnsi" w:cstheme="minorHAnsi"/>
+                <w:sz w:val="22"/>
+                <w:szCs w:val="22"/>
+              </w:rPr>
+              <w:t>08.12.23</w:t>
+            </w:r>
+          </w:p>
+        </w:tc>
+        <w:tc>
+          <w:tcPr>
+            <w:tcW w:w="5812" w:type="dxa"/>
+            <w:gridSpan w:val="2"/>
+          </w:tcPr>
+          <w:p>
+            <w:pPr>
+              <w:rPr>
+                <w:rFonts w:asciiTheme="minorHAnsi" w:hAnsiTheme="minorHAnsi" w:cstheme="minorHAnsi"/>
+                <w:sz w:val="24"/>
+              </w:rPr>
+            </w:pPr>
+            <w:r>
+              <w:rPr>
+                <w:rFonts w:asciiTheme="minorHAnsi" w:hAnsiTheme="minorHAnsi" w:cstheme="minorHAnsi"/>
+                <w:sz w:val="24"/>
+              </w:rPr>
+              <w:t>Weitere Arbeit am Prototypen, erste Implementierung von Main- und Endscreen sowie die Verbindungen zwischen einander.</w:t>
+            </w:r>
+          </w:p>
+        </w:tc>
+        <w:tc>
+          <w:tcPr>
+            <w:tcW w:w="917" w:type="dxa"/>
+          </w:tcPr>
+          <w:p>
+            <w:pPr>
+              <w:rPr>
+                <w:rFonts w:asciiTheme="minorHAnsi" w:hAnsiTheme="minorHAnsi" w:cstheme="minorHAnsi"/>
+                <w:sz w:val="24"/>
+              </w:rPr>
+            </w:pPr>
+            <w:r>
+              <w:rPr>
+                <w:rFonts w:asciiTheme="minorHAnsi" w:hAnsiTheme="minorHAnsi" w:cstheme="minorHAnsi"/>
+                <w:sz w:val="24"/>
+              </w:rPr>
+              <w:t>Vlad</w:t>
+            </w:r>
+          </w:p>
+        </w:tc>
+        <w:tc>
+          <w:tcPr>
+            <w:tcW w:w="1307" w:type="dxa"/>
+          </w:tcPr>
+          <w:p>
+            <w:pPr>
+              <w:rPr>
+                <w:rFonts w:asciiTheme="minorHAnsi" w:hAnsiTheme="minorHAnsi" w:cstheme="minorHAnsi"/>
+                <w:sz w:val="24"/>
+              </w:rPr>
+            </w:pPr>
+            <w:r>
+              <w:rPr>
+                <w:rFonts w:asciiTheme="minorHAnsi" w:hAnsiTheme="minorHAnsi" w:cstheme="minorHAnsi"/>
+                <w:sz w:val="24"/>
+              </w:rPr>
+              <w:t>P</w:t>
+            </w:r>
+          </w:p>
+        </w:tc>
+        <w:tc>
+          <w:tcPr>
+            <w:tcW w:w="678" w:type="dxa"/>
+          </w:tcPr>
+          <w:p>
+            <w:pPr>
+              <w:rPr>
+                <w:rFonts w:asciiTheme="minorHAnsi" w:hAnsiTheme="minorHAnsi" w:cstheme="minorHAnsi"/>
+                <w:sz w:val="24"/>
+              </w:rPr>
+            </w:pPr>
+            <w:r>
+              <w:rPr>
+                <w:rFonts w:asciiTheme="minorHAnsi" w:hAnsiTheme="minorHAnsi" w:cstheme="minorHAnsi"/>
+                <w:sz w:val="24"/>
+              </w:rPr>
+              <w:t>1.5 Std.</w:t>
+            </w:r>
+          </w:p>
+        </w:tc>
+      </w:tr>
+      <w:tr>
+        <w:tc>
+          <w:tcPr>
+            <w:tcW w:w="1135" w:type="dxa"/>
+          </w:tcPr>
+          <w:p>
+            <w:pPr>
+              <w:rPr>
+                <w:rFonts w:asciiTheme="minorHAnsi" w:hAnsiTheme="minorHAnsi" w:cstheme="minorHAnsi"/>
+                <w:sz w:val="22"/>
+                <w:szCs w:val="22"/>
+              </w:rPr>
+            </w:pPr>
+            <w:r>
+              <w:rPr>
+                <w:rFonts w:asciiTheme="minorHAnsi" w:hAnsiTheme="minorHAnsi" w:cstheme="minorHAnsi"/>
+                <w:sz w:val="22"/>
+                <w:szCs w:val="22"/>
+              </w:rPr>
+              <w:lastRenderedPageBreak/>
+              <w:t>9.12.23</w:t>
+            </w:r>
+          </w:p>
+        </w:tc>
+        <w:tc>
+          <w:tcPr>
+            <w:tcW w:w="5812" w:type="dxa"/>
+            <w:gridSpan w:val="2"/>
+          </w:tcPr>
+          <w:p>
+            <w:pPr>
+              <w:rPr>
+                <w:rFonts w:asciiTheme="minorHAnsi" w:hAnsiTheme="minorHAnsi" w:cstheme="minorHAnsi"/>
+                <w:sz w:val="24"/>
+              </w:rPr>
+            </w:pPr>
+            <w:r>
+              <w:rPr>
+                <w:rFonts w:asciiTheme="minorHAnsi" w:hAnsiTheme="minorHAnsi" w:cstheme="minorHAnsi"/>
+                <w:sz w:val="24"/>
+              </w:rPr>
+              <w:t>Weitere Arbeit am Prototyp, problemlose und klare Übergange zwischen den verschiedenen Screens</w:t>
+            </w:r>
+            <w:r>
+              <w:rPr>
+                <w:rFonts w:asciiTheme="minorHAnsi" w:hAnsiTheme="minorHAnsi" w:cstheme="minorHAnsi"/>
+                <w:sz w:val="24"/>
+              </w:rPr>
+              <w:t xml:space="preserve"> herstellen</w:t>
+            </w:r>
+            <w:r>
+              <w:rPr>
+                <w:rFonts w:asciiTheme="minorHAnsi" w:hAnsiTheme="minorHAnsi" w:cstheme="minorHAnsi"/>
+                <w:sz w:val="24"/>
+              </w:rPr>
+              <w:t>, sowie Verfeinerung der Spielmechanik</w:t>
+            </w:r>
+          </w:p>
+        </w:tc>
+        <w:tc>
+          <w:tcPr>
+            <w:tcW w:w="917" w:type="dxa"/>
+          </w:tcPr>
+          <w:p>
+            <w:pPr>
+              <w:rPr>
+                <w:rFonts w:asciiTheme="minorHAnsi" w:hAnsiTheme="minorHAnsi" w:cstheme="minorHAnsi"/>
+                <w:sz w:val="24"/>
+              </w:rPr>
+            </w:pPr>
+            <w:r>
+              <w:rPr>
+                <w:rFonts w:asciiTheme="minorHAnsi" w:hAnsiTheme="minorHAnsi" w:cstheme="minorHAnsi"/>
+                <w:sz w:val="24"/>
+              </w:rPr>
+              <w:t>Vlad</w:t>
+            </w:r>
+          </w:p>
+        </w:tc>
+        <w:tc>
+          <w:tcPr>
+            <w:tcW w:w="1307" w:type="dxa"/>
+          </w:tcPr>
+          <w:p>
+            <w:pPr>
+              <w:rPr>
+                <w:rFonts w:asciiTheme="minorHAnsi" w:hAnsiTheme="minorHAnsi" w:cstheme="minorHAnsi"/>
+                <w:sz w:val="24"/>
+              </w:rPr>
+            </w:pPr>
+            <w:r>
+              <w:rPr>
+                <w:rFonts w:asciiTheme="minorHAnsi" w:hAnsiTheme="minorHAnsi" w:cstheme="minorHAnsi"/>
+                <w:sz w:val="24"/>
+              </w:rPr>
+              <w:t>P</w:t>
+            </w:r>
+          </w:p>
+        </w:tc>
+        <w:tc>
+          <w:tcPr>
+            <w:tcW w:w="678" w:type="dxa"/>
+          </w:tcPr>
+          <w:p>
+            <w:pPr>
+              <w:rPr>
+                <w:rFonts w:asciiTheme="minorHAnsi" w:hAnsiTheme="minorHAnsi" w:cstheme="minorHAnsi"/>
+                <w:sz w:val="24"/>
+              </w:rPr>
+            </w:pPr>
+            <w:r>
+              <w:rPr>
+                <w:rFonts w:asciiTheme="minorHAnsi" w:hAnsiTheme="minorHAnsi" w:cstheme="minorHAnsi"/>
+                <w:sz w:val="24"/>
+              </w:rPr>
+              <w:t>3 Std.</w:t>
+            </w:r>
+          </w:p>
+        </w:tc>
+      </w:tr>
+      <w:tr>
+        <w:tc>
+          <w:tcPr>
+            <w:tcW w:w="1135" w:type="dxa"/>
+          </w:tcPr>
+          <w:p>
+            <w:pPr>
+              <w:rPr>
+                <w:rFonts w:asciiTheme="minorHAnsi" w:hAnsiTheme="minorHAnsi" w:cstheme="minorHAnsi"/>
+                <w:sz w:val="22"/>
+                <w:szCs w:val="22"/>
+              </w:rPr>
+            </w:pPr>
+            <w:r>
+              <w:rPr>
+                <w:rFonts w:asciiTheme="minorHAnsi" w:hAnsiTheme="minorHAnsi" w:cstheme="minorHAnsi"/>
+                <w:sz w:val="22"/>
+                <w:szCs w:val="22"/>
+              </w:rPr>
+              <w:t>10.12.23</w:t>
+            </w:r>
+          </w:p>
+        </w:tc>
+        <w:tc>
+          <w:tcPr>
+            <w:tcW w:w="5812" w:type="dxa"/>
+            <w:gridSpan w:val="2"/>
+          </w:tcPr>
+          <w:p>
+            <w:pPr>
+              <w:rPr>
+                <w:rFonts w:asciiTheme="minorHAnsi" w:hAnsiTheme="minorHAnsi" w:cstheme="minorHAnsi"/>
+                <w:sz w:val="24"/>
+              </w:rPr>
+            </w:pPr>
+            <w:r>
+              <w:rPr>
+                <w:rFonts w:asciiTheme="minorHAnsi" w:hAnsiTheme="minorHAnsi" w:cstheme="minorHAnsi"/>
+                <w:sz w:val="24"/>
+              </w:rPr>
+              <w:t>Weitere Arbeit am Prototyp, Verfeinerung aller Übergänge, sowie des Spiels selber</w:t>
+            </w:r>
+          </w:p>
+        </w:tc>
+        <w:tc>
+          <w:tcPr>
+            <w:tcW w:w="917" w:type="dxa"/>
+          </w:tcPr>
+          <w:p>
+            <w:pPr>
+              <w:rPr>
+                <w:rFonts w:asciiTheme="minorHAnsi" w:hAnsiTheme="minorHAnsi" w:cstheme="minorHAnsi"/>
+                <w:sz w:val="24"/>
+              </w:rPr>
+            </w:pPr>
+            <w:r>
+              <w:rPr>
+                <w:rFonts w:asciiTheme="minorHAnsi" w:hAnsiTheme="minorHAnsi" w:cstheme="minorHAnsi"/>
+                <w:sz w:val="24"/>
+              </w:rPr>
+              <w:t>Vlad</w:t>
+            </w:r>
+          </w:p>
+        </w:tc>
+        <w:tc>
+          <w:tcPr>
+            <w:tcW w:w="1307" w:type="dxa"/>
+          </w:tcPr>
+          <w:p>
+            <w:pPr>
+              <w:rPr>
+                <w:rFonts w:asciiTheme="minorHAnsi" w:hAnsiTheme="minorHAnsi" w:cstheme="minorHAnsi"/>
+                <w:sz w:val="24"/>
+              </w:rPr>
+            </w:pPr>
+            <w:r>
+              <w:rPr>
+                <w:rFonts w:asciiTheme="minorHAnsi" w:hAnsiTheme="minorHAnsi" w:cstheme="minorHAnsi"/>
+                <w:sz w:val="24"/>
+              </w:rPr>
+              <w:t>P</w:t>
+            </w:r>
+          </w:p>
+        </w:tc>
+        <w:tc>
+          <w:tcPr>
+            <w:tcW w:w="678" w:type="dxa"/>
+          </w:tcPr>
+          <w:p>
+            <w:pPr>
+              <w:rPr>
+                <w:rFonts w:asciiTheme="minorHAnsi" w:hAnsiTheme="minorHAnsi" w:cstheme="minorHAnsi"/>
+                <w:sz w:val="24"/>
+              </w:rPr>
+            </w:pPr>
+            <w:r>
+              <w:rPr>
+                <w:rFonts w:asciiTheme="minorHAnsi" w:hAnsiTheme="minorHAnsi" w:cstheme="minorHAnsi"/>
+                <w:sz w:val="24"/>
+              </w:rPr>
+              <w:t>1 Std.</w:t>
+            </w:r>
+          </w:p>
+        </w:tc>
+      </w:tr>
+      <w:tr>
+        <w:tc>
+          <w:tcPr>
+            <w:tcW w:w="1135" w:type="dxa"/>
+          </w:tcPr>
+          <w:p>
+            <w:pPr>
+              <w:rPr>
+                <w:rFonts w:asciiTheme="minorHAnsi" w:hAnsiTheme="minorHAnsi" w:cstheme="minorHAnsi"/>
+                <w:sz w:val="22"/>
+                <w:szCs w:val="22"/>
+              </w:rPr>
+            </w:pPr>
+            <w:r>
+              <w:rPr>
+                <w:rFonts w:asciiTheme="minorHAnsi" w:hAnsiTheme="minorHAnsi" w:cstheme="minorHAnsi"/>
+                <w:sz w:val="22"/>
+                <w:szCs w:val="22"/>
+              </w:rPr>
+              <w:t>12.12.23</w:t>
+            </w:r>
+          </w:p>
+        </w:tc>
+        <w:tc>
+          <w:tcPr>
+            <w:tcW w:w="5812" w:type="dxa"/>
+            <w:gridSpan w:val="2"/>
+          </w:tcPr>
+          <w:p>
+            <w:pPr>
+              <w:rPr>
+                <w:rFonts w:asciiTheme="minorHAnsi" w:hAnsiTheme="minorHAnsi" w:cstheme="minorHAnsi"/>
+                <w:sz w:val="24"/>
+              </w:rPr>
+            </w:pPr>
+            <w:r>
+              <w:rPr>
+                <w:rFonts w:asciiTheme="minorHAnsi" w:hAnsiTheme="minorHAnsi" w:cstheme="minorHAnsi"/>
+                <w:sz w:val="24"/>
+              </w:rPr>
+              <w:t>Eintragung der gebrauchten Zeit in die Logfiles</w:t>
+            </w:r>
+          </w:p>
+        </w:tc>
+        <w:tc>
+          <w:tcPr>
+            <w:tcW w:w="917" w:type="dxa"/>
+          </w:tcPr>
+          <w:p>
+            <w:pPr>
+              <w:rPr>
+                <w:rFonts w:asciiTheme="minorHAnsi" w:hAnsiTheme="minorHAnsi" w:cstheme="minorHAnsi"/>
+                <w:sz w:val="24"/>
+              </w:rPr>
+            </w:pPr>
+            <w:r>
+              <w:rPr>
+                <w:rFonts w:asciiTheme="minorHAnsi" w:hAnsiTheme="minorHAnsi" w:cstheme="minorHAnsi"/>
+                <w:sz w:val="24"/>
+              </w:rPr>
+              <w:t>Vlad</w:t>
+            </w:r>
+          </w:p>
+          <w:p>
+            <w:pPr>
+              <w:rPr>
+                <w:rFonts w:asciiTheme="minorHAnsi" w:hAnsiTheme="minorHAnsi" w:cstheme="minorHAnsi"/>
+                <w:sz w:val="24"/>
+              </w:rPr>
+            </w:pPr>
+            <w:r>
+              <w:rPr>
+                <w:rFonts w:asciiTheme="minorHAnsi" w:hAnsiTheme="minorHAnsi" w:cstheme="minorHAnsi"/>
+                <w:sz w:val="24"/>
+              </w:rPr>
+              <w:t>Jack</w:t>
+            </w:r>
+          </w:p>
+        </w:tc>
+        <w:tc>
+          <w:tcPr>
+            <w:tcW w:w="1307" w:type="dxa"/>
+          </w:tcPr>
+          <w:p>
+            <w:pPr>
+              <w:rPr>
+                <w:rFonts w:asciiTheme="minorHAnsi" w:hAnsiTheme="minorHAnsi" w:cstheme="minorHAnsi"/>
+                <w:sz w:val="24"/>
+              </w:rPr>
+            </w:pPr>
+            <w:r>
+              <w:rPr>
+                <w:rFonts w:asciiTheme="minorHAnsi" w:hAnsiTheme="minorHAnsi" w:cstheme="minorHAnsi"/>
+                <w:sz w:val="24"/>
+              </w:rPr>
+              <w:t>O</w:t>
+            </w:r>
+          </w:p>
+        </w:tc>
+        <w:tc>
+          <w:tcPr>
+            <w:tcW w:w="678" w:type="dxa"/>
+          </w:tcPr>
+          <w:p>
+            <w:pPr>
+              <w:rPr>
+                <w:rFonts w:asciiTheme="minorHAnsi" w:hAnsiTheme="minorHAnsi" w:cstheme="minorHAnsi"/>
+                <w:sz w:val="24"/>
+              </w:rPr>
+            </w:pPr>
+            <w:r>
+              <w:rPr>
+                <w:rFonts w:asciiTheme="minorHAnsi" w:hAnsiTheme="minorHAnsi" w:cstheme="minorHAnsi"/>
+                <w:sz w:val="24"/>
+              </w:rPr>
+              <w:t xml:space="preserve">0.5 </w:t>
+            </w:r>
+            <w:r>
+              <w:rPr>
+                <w:rFonts w:asciiTheme="minorHAnsi" w:hAnsiTheme="minorHAnsi" w:cstheme="minorHAnsi"/>
+                <w:sz w:val="24"/>
+              </w:rPr>
+              <w:t>Std.</w:t>
+            </w:r>
+          </w:p>
+        </w:tc>
+      </w:tr>
+      <w:tr>
+        <w:tc>
+          <w:tcPr>
             <w:tcW w:w="9849" w:type="dxa"/>
             <w:gridSpan w:val="6"/>
           </w:tcPr>
@@ -1487,49 +2627,7 @@
                 <w:rFonts w:asciiTheme="minorHAnsi" w:hAnsiTheme="minorHAnsi" w:cstheme="minorHAnsi"/>
                 <w:sz w:val="24"/>
               </w:rPr>
-              <w:t>To</w:t>
-            </w:r>
-            <w:r>
-              <w:rPr>
-                <w:rFonts w:asciiTheme="minorHAnsi" w:hAnsiTheme="minorHAnsi" w:cstheme="minorHAnsi"/>
-                <w:sz w:val="24"/>
-              </w:rPr>
-              <w:t xml:space="preserve">tal </w:t>
-            </w:r>
-            <w:r>
-              <w:rPr>
-                <w:rFonts w:asciiTheme="minorHAnsi" w:hAnsiTheme="minorHAnsi" w:cstheme="minorHAnsi"/>
-                <w:sz w:val="24"/>
-              </w:rPr>
-              <w:t>Zeitaufwand</w:t>
-            </w:r>
-            <w:r>
-              <w:rPr>
-                <w:rFonts w:asciiTheme="minorHAnsi" w:hAnsiTheme="minorHAnsi" w:cstheme="minorHAnsi"/>
-                <w:sz w:val="24"/>
-              </w:rPr>
-              <w:t xml:space="preserve"> 02</w:t>
-            </w:r>
-            <w:r>
-              <w:rPr>
-                <w:rFonts w:asciiTheme="minorHAnsi" w:hAnsiTheme="minorHAnsi" w:cstheme="minorHAnsi"/>
-                <w:sz w:val="24"/>
-              </w:rPr>
-              <w:t>:</w:t>
-            </w:r>
-            <w:r>
-              <w:rPr>
-                <w:rFonts w:asciiTheme="minorHAnsi" w:hAnsiTheme="minorHAnsi" w:cstheme="minorHAnsi"/>
-                <w:sz w:val="24"/>
-              </w:rPr>
-              <w:t xml:space="preserve"> </w:t>
-            </w:r>
-            <w:r>
-              <w:rPr>
-                <w:rFonts w:asciiTheme="minorHAnsi" w:hAnsiTheme="minorHAnsi" w:cstheme="minorHAnsi"/>
-                <w:sz w:val="24"/>
-              </w:rPr>
-              <w:t xml:space="preserve"> _____           </w:t>
+              <w:t xml:space="preserve">Total Zeitaufwand 02:  _____           </w:t>
             </w:r>
           </w:p>
         </w:tc>
@@ -1560,15 +2658,7 @@
                 <w:b/>
                 <w:sz w:val="24"/>
               </w:rPr>
-              <w:t xml:space="preserve">Meilenstein </w:t>
-            </w:r>
-            <w:r>
-              <w:rPr>
-                <w:rFonts w:asciiTheme="minorHAnsi" w:hAnsiTheme="minorHAnsi" w:cstheme="minorHAnsi"/>
-                <w:b/>
-                <w:sz w:val="24"/>
-              </w:rPr>
-              <w:t>03</w:t>
+              <w:t>Meilenstein 03</w:t>
             </w:r>
           </w:p>
         </w:tc>
@@ -1876,42 +2966,7 @@
                 <w:rFonts w:asciiTheme="minorHAnsi" w:hAnsiTheme="minorHAnsi" w:cstheme="minorHAnsi"/>
                 <w:sz w:val="24"/>
               </w:rPr>
-              <w:t xml:space="preserve">Total </w:t>
-            </w:r>
-            <w:r>
-              <w:rPr>
-                <w:rFonts w:asciiTheme="minorHAnsi" w:hAnsiTheme="minorHAnsi" w:cstheme="minorHAnsi"/>
-                <w:sz w:val="24"/>
-              </w:rPr>
-              <w:t>Zeitaufwand</w:t>
-            </w:r>
-            <w:r>
-              <w:rPr>
-                <w:rFonts w:asciiTheme="minorHAnsi" w:hAnsiTheme="minorHAnsi" w:cstheme="minorHAnsi"/>
-                <w:sz w:val="24"/>
-              </w:rPr>
-              <w:t xml:space="preserve"> 03</w:t>
-            </w:r>
-            <w:r>
-              <w:rPr>
-                <w:rFonts w:asciiTheme="minorHAnsi" w:hAnsiTheme="minorHAnsi" w:cstheme="minorHAnsi"/>
-                <w:sz w:val="24"/>
-              </w:rPr>
-              <w:t>:</w:t>
-            </w:r>
-            <w:r>
-              <w:rPr>
-                <w:rFonts w:asciiTheme="minorHAnsi" w:hAnsiTheme="minorHAnsi" w:cstheme="minorHAnsi"/>
-                <w:sz w:val="24"/>
-              </w:rPr>
-              <w:t xml:space="preserve">  </w:t>
-            </w:r>
-            <w:r>
-              <w:rPr>
-                <w:rFonts w:asciiTheme="minorHAnsi" w:hAnsiTheme="minorHAnsi" w:cstheme="minorHAnsi"/>
-                <w:sz w:val="24"/>
-              </w:rPr>
-              <w:t xml:space="preserve">_____           </w:t>
+              <w:t xml:space="preserve">Total Zeitaufwand 03:  _____           </w:t>
             </w:r>
           </w:p>
         </w:tc>
@@ -1960,37 +3015,7 @@
                 <w:sz w:val="24"/>
                 <w:szCs w:val="32"/>
               </w:rPr>
-              <w:t xml:space="preserve">Totale </w:t>
-            </w:r>
-            <w:r>
-              <w:rPr>
-                <w:rFonts w:asciiTheme="minorHAnsi" w:hAnsiTheme="minorHAnsi" w:cstheme="minorHAnsi"/>
-                <w:b w:val="0"/>
-                <w:bCs/>
-                <w:sz w:val="24"/>
-                <w:szCs w:val="32"/>
-              </w:rPr>
-              <w:t>Arbeitszeit in Stunden</w:t>
-            </w:r>
-            <w:r>
-              <w:rPr>
-                <w:rFonts w:asciiTheme="minorHAnsi" w:hAnsiTheme="minorHAnsi" w:cstheme="minorHAnsi"/>
-                <w:b w:val="0"/>
-                <w:bCs/>
-                <w:sz w:val="24"/>
-                <w:szCs w:val="32"/>
-              </w:rPr>
-              <w:t xml:space="preserve"> über das gesamte Projekt</w:t>
-            </w:r>
-            <w:r>
-              <w:rPr>
-                <w:rFonts w:asciiTheme="minorHAnsi" w:hAnsiTheme="minorHAnsi" w:cstheme="minorHAnsi"/>
-                <w:b w:val="0"/>
-                <w:bCs/>
-                <w:sz w:val="24"/>
-                <w:szCs w:val="32"/>
-              </w:rPr>
-              <w:t>:</w:t>
+              <w:t>Totale Arbeitszeit in Stunden über das gesamte Projekt:</w:t>
             </w:r>
           </w:p>
         </w:tc>
@@ -2094,7 +3119,6 @@
                 <w:rFonts w:asciiTheme="minorHAnsi" w:hAnsiTheme="minorHAnsi" w:cstheme="minorHAnsi"/>
                 <w:szCs w:val="24"/>
               </w:rPr>
-              <w:lastRenderedPageBreak/>
               <w:t>Fügen Sie die notwendigen Sie Tabellenzeilen in den Abschnitten hinzu.</w:t>
             </w:r>
           </w:p>
@@ -2489,21 +3513,7 @@
                 <w:rFonts w:asciiTheme="minorHAnsi" w:hAnsiTheme="minorHAnsi" w:cstheme="minorHAnsi"/>
                 <w:szCs w:val="24"/>
               </w:rPr>
-              <w:t xml:space="preserve"> Die Planung der Aufgaben und deren </w:t>
-            </w:r>
-            <w:r>
-              <w:rPr>
-                <w:rFonts w:asciiTheme="minorHAnsi" w:hAnsiTheme="minorHAnsi" w:cstheme="minorHAnsi"/>
-                <w:szCs w:val="24"/>
-              </w:rPr>
-              <w:t>Auf</w:t>
-            </w:r>
-            <w:r>
-              <w:rPr>
-                <w:rFonts w:asciiTheme="minorHAnsi" w:hAnsiTheme="minorHAnsi" w:cstheme="minorHAnsi"/>
-                <w:szCs w:val="24"/>
-              </w:rPr>
-              <w:t xml:space="preserve">teilung hat gut funktioniert. Ausserdem wurden neue Ideen eingebracht und wichtige Punkte erfasst und bearbeitet. </w:t>
+              <w:t xml:space="preserve"> Die Planung der Aufgaben und deren Aufteilung hat gut funktioniert. Ausserdem wurden neue Ideen eingebracht und wichtige Punkte erfasst und bearbeitet. </w:t>
             </w:r>
           </w:p>
           <w:p>
@@ -2612,56 +3622,7 @@
                 <w:rFonts w:asciiTheme="minorHAnsi" w:hAnsiTheme="minorHAnsi" w:cstheme="minorHAnsi"/>
                 <w:szCs w:val="24"/>
               </w:rPr>
-              <w:t xml:space="preserve"> </w:t>
-            </w:r>
-            <w:r>
-              <w:rPr>
-                <w:rFonts w:asciiTheme="minorHAnsi" w:hAnsiTheme="minorHAnsi" w:cstheme="minorHAnsi"/>
-                <w:szCs w:val="24"/>
-              </w:rPr>
-              <w:t>Keine Anleitung</w:t>
-            </w:r>
-            <w:r>
-              <w:rPr>
-                <w:rFonts w:asciiTheme="minorHAnsi" w:hAnsiTheme="minorHAnsi" w:cstheme="minorHAnsi"/>
-                <w:szCs w:val="24"/>
-              </w:rPr>
-              <w:t xml:space="preserve"> oder Hilfe war wirklich nötig, da alles ziemlich verständig war.</w:t>
-            </w:r>
-            <w:r>
-              <w:rPr>
-                <w:rFonts w:asciiTheme="minorHAnsi" w:hAnsiTheme="minorHAnsi" w:cstheme="minorHAnsi"/>
-                <w:szCs w:val="24"/>
-              </w:rPr>
-              <w:t xml:space="preserve"> </w:t>
-            </w:r>
-            <w:r>
-              <w:rPr>
-                <w:rFonts w:asciiTheme="minorHAnsi" w:hAnsiTheme="minorHAnsi" w:cstheme="minorHAnsi"/>
-                <w:szCs w:val="24"/>
-              </w:rPr>
-              <w:t xml:space="preserve">Es hat aber sehr geholfen, dass man kurze Fragen stellen </w:t>
-            </w:r>
-            <w:r>
-              <w:rPr>
-                <w:rFonts w:asciiTheme="minorHAnsi" w:hAnsiTheme="minorHAnsi" w:cstheme="minorHAnsi"/>
-                <w:szCs w:val="24"/>
-              </w:rPr>
-              <w:t>konnte,</w:t>
-            </w:r>
-            <w:r>
-              <w:rPr>
-                <w:rFonts w:asciiTheme="minorHAnsi" w:hAnsiTheme="minorHAnsi" w:cstheme="minorHAnsi"/>
-                <w:szCs w:val="24"/>
-              </w:rPr>
-              <w:t xml:space="preserve"> </w:t>
-            </w:r>
-            <w:r>
-              <w:rPr>
-                <w:rFonts w:asciiTheme="minorHAnsi" w:hAnsiTheme="minorHAnsi" w:cstheme="minorHAnsi"/>
-                <w:szCs w:val="24"/>
-              </w:rPr>
-              <w:t>die um das Projekt gingen.</w:t>
+              <w:t xml:space="preserve"> Keine Anleitung oder Hilfe war wirklich nötig, da alles ziemlich verständig war. Es hat aber sehr geholfen, dass man kurze Fragen stellen konnte, die um das Projekt gingen.</w:t>
             </w:r>
           </w:p>
           <w:p>
@@ -2756,12 +3717,12 @@
       </w:pPr>
     </w:p>
     <w:sectPr>
-      <w:headerReference w:type="even" r:id="rId12"/>
-      <w:headerReference w:type="default" r:id="rId13"/>
-      <w:footerReference w:type="even" r:id="rId14"/>
-      <w:footerReference w:type="default" r:id="rId15"/>
-      <w:headerReference w:type="first" r:id="rId16"/>
-      <w:footerReference w:type="first" r:id="rId17"/>
+      <w:headerReference w:type="even" r:id="rId13"/>
+      <w:headerReference w:type="default" r:id="rId14"/>
+      <w:footerReference w:type="even" r:id="rId15"/>
+      <w:footerReference w:type="default" r:id="rId16"/>
+      <w:headerReference w:type="first" r:id="rId17"/>
+      <w:footerReference w:type="first" r:id="rId18"/>
       <w:pgSz w:w="11906" w:h="16838"/>
       <w:pgMar w:top="993" w:right="567" w:bottom="142" w:left="1418" w:header="720" w:footer="720" w:gutter="0"/>
       <w:cols w:space="720"/>
@@ -3263,6 +4224,7 @@
     <w:lsdException w:name="Subtitle" w:qFormat="1"/>
     <w:lsdException w:name="Strong" w:qFormat="1"/>
     <w:lsdException w:name="Emphasis" w:qFormat="1"/>
+    <w:lsdException w:name="HTML Preformatted" w:uiPriority="99"/>
     <w:lsdException w:name="Normal Table" w:semiHidden="1" w:unhideWhenUsed="1"/>
     <w:lsdException w:name="Table Simple 1" w:semiHidden="1" w:unhideWhenUsed="1"/>
     <w:lsdException w:name="Table Simple 2" w:semiHidden="1" w:unhideWhenUsed="1"/>
@@ -4315,6 +5277,7 @@
     <w:name w:val="HTML Preformatted"/>
     <w:basedOn w:val="Normal"/>
     <w:link w:val="HTMLPreformattedChar"/>
+    <w:uiPriority w:val="99"/>
     <w:rsid w:val="005D11CE"/>
     <w:rPr>
       <w:rFonts w:ascii="Consolas" w:hAnsi="Consolas"/>
@@ -4324,6 +5287,7 @@
     <w:name w:val="HTML Preformatted Char"/>
     <w:basedOn w:val="DefaultParagraphFont"/>
     <w:link w:val="HTMLPreformatted"/>
+    <w:uiPriority w:val="99"/>
     <w:rsid w:val="005D11CE"/>
     <w:rPr>
       <w:rFonts w:ascii="Consolas" w:hAnsi="Consolas"/>
@@ -5085,6 +6049,36 @@
       <w:color w:val="2F5496" w:themeColor="accent1" w:themeShade="BF"/>
       <w:sz w:val="32"/>
       <w:szCs w:val="32"/>
+    </w:rPr>
+  </w:style>
+  <w:style w:type="character" w:styleId="Hyperlink">
+    <w:name w:val="Hyperlink"/>
+    <w:basedOn w:val="DefaultParagraphFont"/>
+    <w:rsid w:val="00B16D61"/>
+    <w:rPr>
+      <w:color w:val="0563C1" w:themeColor="hyperlink"/>
+      <w:u w:val="single"/>
+    </w:rPr>
+  </w:style>
+  <w:style w:type="character" w:styleId="UnresolvedMention">
+    <w:name w:val="Unresolved Mention"/>
+    <w:basedOn w:val="DefaultParagraphFont"/>
+    <w:uiPriority w:val="99"/>
+    <w:semiHidden/>
+    <w:unhideWhenUsed/>
+    <w:rsid w:val="00B16D61"/>
+    <w:rPr>
+      <w:color w:val="605E5C"/>
+      <w:shd w:val="clear" w:color="auto" w:fill="E1DFDD"/>
+    </w:rPr>
+  </w:style>
+  <w:style w:type="character" w:styleId="FollowedHyperlink">
+    <w:name w:val="FollowedHyperlink"/>
+    <w:basedOn w:val="DefaultParagraphFont"/>
+    <w:rsid w:val="00B16D61"/>
+    <w:rPr>
+      <w:color w:val="954F72" w:themeColor="followedHyperlink"/>
+      <w:u w:val="single"/>
     </w:rPr>
   </w:style>
 </w:styles>
@@ -5386,15 +6380,6 @@
 </file>
 
 <file path=customXml/item1.xml><?xml version="1.0" encoding="utf-8"?>
-<?mso-contentType ?>
-<FormTemplates xmlns="http://schemas.microsoft.com/sharepoint/v3/contenttype/forms">
-  <Display>DocumentLibraryForm</Display>
-  <Edit>DocumentLibraryForm</Edit>
-  <New>DocumentLibraryForm</New>
-</FormTemplates>
-</file>
-
-<file path=customXml/item2.xml><?xml version="1.0" encoding="utf-8"?>
 <p:properties xmlns:p="http://schemas.microsoft.com/office/2006/metadata/properties" xmlns:xsi="http://www.w3.org/2001/XMLSchema-instance" xmlns:pc="http://schemas.microsoft.com/office/infopath/2007/PartnerControls">
   <documentManagement>
     <TaxCatchAll xmlns="dd9920c7-41e3-4953-ac70-fe6506b2ab0a" xsi:nil="true"/>
@@ -5405,7 +6390,7 @@
 </p:properties>
 </file>
 
-<file path=customXml/item3.xml><?xml version="1.0" encoding="utf-8"?>
+<file path=customXml/item2.xml><?xml version="1.0" encoding="utf-8"?>
 <ct:contentTypeSchema xmlns:ct="http://schemas.microsoft.com/office/2006/metadata/contentType" xmlns:ma="http://schemas.microsoft.com/office/2006/metadata/properties/metaAttributes" ct:_="" ma:_="" ma:contentTypeName="Dokument" ma:contentTypeID="0x0101009443281AFAA47C46BB7D9A0B88338228" ma:contentTypeVersion="13" ma:contentTypeDescription="Ein neues Dokument erstellen." ma:contentTypeScope="" ma:versionID="ddbfac80147faf7d0016895e34dbb8e2">
   <xsd:schema xmlns:xsd="http://www.w3.org/2001/XMLSchema" xmlns:xs="http://www.w3.org/2001/XMLSchema" xmlns:p="http://schemas.microsoft.com/office/2006/metadata/properties" xmlns:ns2="dd9920c7-41e3-4953-ac70-fe6506b2ab0a" xmlns:ns3="5ba1181f-cfeb-4c98-a1b7-3acc3e6549e4" targetNamespace="http://schemas.microsoft.com/office/2006/metadata/properties" ma:root="true" ma:fieldsID="32d9bd0b70668595274832c6c83a9de2" ns2:_="" ns3:_="">
     <xsd:import namespace="dd9920c7-41e3-4953-ac70-fe6506b2ab0a"/>
@@ -5628,28 +6613,27 @@
 </ct:contentTypeSchema>
 </file>
 
-<file path=customXml/itemProps1.xml><?xml version="1.0" encoding="utf-8"?>
-<ds:datastoreItem xmlns:ds="http://schemas.openxmlformats.org/officeDocument/2006/customXml" ds:itemID="{432C4E8D-7B14-420A-920F-988C7E1A6042}">
-  <ds:schemaRefs>
-    <ds:schemaRef ds:uri="http://schemas.microsoft.com/sharepoint/v3/contenttype/forms"/>
-  </ds:schemaRefs>
-</ds:datastoreItem>
+<file path=customXml/item3.xml><?xml version="1.0" encoding="utf-8"?>
+<?mso-contentType ?>
+<FormTemplates xmlns="http://schemas.microsoft.com/sharepoint/v3/contenttype/forms">
+  <Display>DocumentLibraryForm</Display>
+  <Edit>DocumentLibraryForm</Edit>
+  <New>DocumentLibraryForm</New>
+</FormTemplates>
 </file>
 
-<file path=customXml/itemProps2.xml><?xml version="1.0" encoding="utf-8"?>
+<file path=customXml/itemProps1.xml><?xml version="1.0" encoding="utf-8"?>
 <ds:datastoreItem xmlns:ds="http://schemas.openxmlformats.org/officeDocument/2006/customXml" ds:itemID="{C7018F80-471A-4DCA-B93A-1A22A4C12214}">
   <ds:schemaRefs>
     <ds:schemaRef ds:uri="http://schemas.microsoft.com/office/2006/metadata/properties"/>
     <ds:schemaRef ds:uri="http://schemas.microsoft.com/office/infopath/2007/PartnerControls"/>
-    <ds:schemaRef ds:uri="20a21950-4ba2-46dd-a2eb-cefd44bd4adc"/>
-    <ds:schemaRef ds:uri="7a909ea7-d219-4f5d-964f-5a50ddb3488d"/>
     <ds:schemaRef ds:uri="dd9920c7-41e3-4953-ac70-fe6506b2ab0a"/>
     <ds:schemaRef ds:uri="5ba1181f-cfeb-4c98-a1b7-3acc3e6549e4"/>
   </ds:schemaRefs>
 </ds:datastoreItem>
 </file>
 
-<file path=customXml/itemProps3.xml><?xml version="1.0" encoding="utf-8"?>
+<file path=customXml/itemProps2.xml><?xml version="1.0" encoding="utf-8"?>
 <ds:datastoreItem xmlns:ds="http://schemas.openxmlformats.org/officeDocument/2006/customXml" ds:itemID="{57829561-9267-41F2-A45B-DD402D5F1FA1}">
   <ds:schemaRefs>
     <ds:schemaRef ds:uri="http://schemas.microsoft.com/office/2006/metadata/contentType"/>
@@ -5666,4 +6650,12 @@
     <ds:schemaRef ds:uri="http://schemas.microsoft.com/internal/obd"/>
   </ds:schemaRefs>
 </ds:datastoreItem>
+</file>
+
+<file path=customXml/itemProps3.xml><?xml version="1.0" encoding="utf-8"?>
+<ds:datastoreItem xmlns:ds="http://schemas.openxmlformats.org/officeDocument/2006/customXml" ds:itemID="{432C4E8D-7B14-420A-920F-988C7E1A6042}">
+  <ds:schemaRefs>
+    <ds:schemaRef ds:uri="http://schemas.microsoft.com/sharepoint/v3/contenttype/forms"/>
+  </ds:schemaRefs>
+</ds:datastoreItem>
 </file>
</xml_diff>

<commit_message>
Complete Commit w/o music and sounds
</commit_message>
<xml_diff>
--- a/Dokumente/Logfiles.docx
+++ b/Dokumente/Logfiles.docx
@@ -141,20 +141,8 @@
                 <w:sz w:val="24"/>
                 <w:szCs w:val="24"/>
               </w:rPr>
-              <w:t xml:space="preserve"> </w:t>
-            </w:r>
-            <w:proofErr w:type="spellStart"/>
-            <w:r>
-              <w:rPr>
-                <w:rFonts w:asciiTheme="majorHAnsi" w:hAnsiTheme="majorHAnsi" w:cstheme="majorHAnsi"/>
-                <w:b/>
-                <w:bCs/>
-                <w:sz w:val="24"/>
-                <w:szCs w:val="24"/>
-              </w:rPr>
-              <w:t>Factorizer</w:t>
-            </w:r>
-            <w:proofErr w:type="spellEnd"/>
+              <w:t xml:space="preserve"> Factorizer</w:t>
+            </w:r>
           </w:p>
           <w:p>
             <w:pPr>
@@ -1571,17 +1559,8 @@
                 <w:rFonts w:asciiTheme="minorHAnsi" w:hAnsiTheme="minorHAnsi" w:cstheme="minorHAnsi"/>
                 <w:sz w:val="24"/>
               </w:rPr>
-              <w:t xml:space="preserve"> Code-</w:t>
-            </w:r>
-            <w:proofErr w:type="spellStart"/>
-            <w:r>
-              <w:rPr>
-                <w:rFonts w:asciiTheme="minorHAnsi" w:hAnsiTheme="minorHAnsi" w:cstheme="minorHAnsi"/>
-                <w:sz w:val="24"/>
-              </w:rPr>
-              <w:t>Snippet</w:t>
-            </w:r>
-            <w:proofErr w:type="spellEnd"/>
+              <w:t xml:space="preserve"> Code-Snippet</w:t>
+            </w:r>
             <w:r>
               <w:rPr>
                 <w:rFonts w:asciiTheme="minorHAnsi" w:hAnsiTheme="minorHAnsi" w:cstheme="minorHAnsi"/>
@@ -1642,9 +1621,8 @@
                 <w:sz w:val="22"/>
                 <w:szCs w:val="22"/>
               </w:rPr>
-              <w:t xml:space="preserve">Wie kann man einen </w:t>
-            </w:r>
-            <w:proofErr w:type="spellStart"/>
+              <w:t>Wie kann man einen Window transparent machen und darauf Bilder aufzeichnen</w:t>
+            </w:r>
             <w:r>
               <w:rPr>
                 <w:rFonts w:asciiTheme="minorHAnsi" w:hAnsiTheme="minorHAnsi" w:cstheme="minorHAnsi"/>
@@ -1652,28 +1630,271 @@
                 <w:sz w:val="22"/>
                 <w:szCs w:val="22"/>
               </w:rPr>
-              <w:t>Window</w:t>
-            </w:r>
-            <w:proofErr w:type="spellEnd"/>
-            <w:r>
-              <w:rPr>
-                <w:rFonts w:asciiTheme="minorHAnsi" w:hAnsiTheme="minorHAnsi" w:cstheme="minorHAnsi"/>
-                <w:color w:val="FF0000"/>
+              <w:t>.</w:t>
+            </w:r>
+          </w:p>
+        </w:tc>
+        <w:tc>
+          <w:tcPr>
+            <w:tcW w:w="917" w:type="dxa"/>
+          </w:tcPr>
+          <w:p>
+            <w:pPr>
+              <w:rPr>
+                <w:rFonts w:asciiTheme="minorHAnsi" w:hAnsiTheme="minorHAnsi" w:cstheme="minorHAnsi"/>
+                <w:sz w:val="24"/>
+              </w:rPr>
+            </w:pPr>
+            <w:r>
+              <w:rPr>
+                <w:rFonts w:asciiTheme="minorHAnsi" w:hAnsiTheme="minorHAnsi" w:cstheme="minorHAnsi"/>
+                <w:sz w:val="24"/>
+              </w:rPr>
+              <w:t>Vlad</w:t>
+            </w:r>
+          </w:p>
+        </w:tc>
+        <w:tc>
+          <w:tcPr>
+            <w:tcW w:w="1307" w:type="dxa"/>
+          </w:tcPr>
+          <w:p>
+            <w:pPr>
+              <w:rPr>
+                <w:rFonts w:asciiTheme="minorHAnsi" w:hAnsiTheme="minorHAnsi" w:cstheme="minorHAnsi"/>
+                <w:sz w:val="24"/>
+              </w:rPr>
+            </w:pPr>
+            <w:r>
+              <w:rPr>
+                <w:rFonts w:asciiTheme="minorHAnsi" w:hAnsiTheme="minorHAnsi" w:cstheme="minorHAnsi"/>
+                <w:sz w:val="24"/>
+              </w:rPr>
+              <w:t>P</w:t>
+            </w:r>
+          </w:p>
+        </w:tc>
+        <w:tc>
+          <w:tcPr>
+            <w:tcW w:w="678" w:type="dxa"/>
+          </w:tcPr>
+          <w:p>
+            <w:pPr>
+              <w:rPr>
+                <w:rFonts w:asciiTheme="minorHAnsi" w:hAnsiTheme="minorHAnsi" w:cstheme="minorHAnsi"/>
+                <w:sz w:val="24"/>
+              </w:rPr>
+            </w:pPr>
+            <w:r>
+              <w:rPr>
+                <w:rFonts w:asciiTheme="minorHAnsi" w:hAnsiTheme="minorHAnsi" w:cstheme="minorHAnsi"/>
+                <w:sz w:val="24"/>
+              </w:rPr>
+              <w:t>3 Std.</w:t>
+            </w:r>
+          </w:p>
+        </w:tc>
+      </w:tr>
+      <w:tr>
+        <w:tc>
+          <w:tcPr>
+            <w:tcW w:w="1135" w:type="dxa"/>
+          </w:tcPr>
+          <w:p>
+            <w:pPr>
+              <w:rPr>
+                <w:rFonts w:asciiTheme="minorHAnsi" w:hAnsiTheme="minorHAnsi" w:cstheme="minorHAnsi"/>
+                <w:sz w:val="40"/>
+              </w:rPr>
+            </w:pPr>
+            <w:r>
+              <w:rPr>
+                <w:rFonts w:asciiTheme="minorHAnsi" w:hAnsiTheme="minorHAnsi" w:cstheme="minorHAnsi"/>
                 <w:sz w:val="22"/>
                 <w:szCs w:val="22"/>
               </w:rPr>
-              <w:t xml:space="preserve"> transparent machen und darauf Bilder aufzeichnen</w:t>
-            </w:r>
-            <w:r>
-              <w:rPr>
-                <w:rFonts w:asciiTheme="minorHAnsi" w:hAnsiTheme="minorHAnsi" w:cstheme="minorHAnsi"/>
-                <w:color w:val="FF0000"/>
+              <w:t>1.12.23</w:t>
+            </w:r>
+          </w:p>
+        </w:tc>
+        <w:tc>
+          <w:tcPr>
+            <w:tcW w:w="5812" w:type="dxa"/>
+            <w:gridSpan w:val="2"/>
+          </w:tcPr>
+          <w:p>
+            <w:pPr>
+              <w:rPr>
+                <w:rFonts w:asciiTheme="minorHAnsi" w:hAnsiTheme="minorHAnsi" w:cstheme="minorHAnsi"/>
+                <w:sz w:val="24"/>
+              </w:rPr>
+            </w:pPr>
+            <w:r>
+              <w:rPr>
+                <w:rFonts w:asciiTheme="minorHAnsi" w:hAnsiTheme="minorHAnsi" w:cstheme="minorHAnsi"/>
+                <w:sz w:val="24"/>
+              </w:rPr>
+              <w:t>Überlegungen und Level-Design</w:t>
+            </w:r>
+          </w:p>
+        </w:tc>
+        <w:tc>
+          <w:tcPr>
+            <w:tcW w:w="917" w:type="dxa"/>
+          </w:tcPr>
+          <w:p>
+            <w:pPr>
+              <w:rPr>
+                <w:rFonts w:asciiTheme="minorHAnsi" w:hAnsiTheme="minorHAnsi" w:cstheme="minorHAnsi"/>
+                <w:sz w:val="24"/>
+              </w:rPr>
+            </w:pPr>
+            <w:r>
+              <w:rPr>
+                <w:rFonts w:asciiTheme="minorHAnsi" w:hAnsiTheme="minorHAnsi" w:cstheme="minorHAnsi"/>
+                <w:sz w:val="24"/>
+              </w:rPr>
+              <w:t>Jack</w:t>
+            </w:r>
+          </w:p>
+        </w:tc>
+        <w:tc>
+          <w:tcPr>
+            <w:tcW w:w="1307" w:type="dxa"/>
+          </w:tcPr>
+          <w:p>
+            <w:pPr>
+              <w:rPr>
+                <w:rFonts w:asciiTheme="minorHAnsi" w:hAnsiTheme="minorHAnsi" w:cstheme="minorHAnsi"/>
+                <w:sz w:val="24"/>
+              </w:rPr>
+            </w:pPr>
+            <w:r>
+              <w:rPr>
+                <w:rFonts w:asciiTheme="minorHAnsi" w:hAnsiTheme="minorHAnsi" w:cstheme="minorHAnsi"/>
+                <w:sz w:val="24"/>
+              </w:rPr>
+              <w:t>O</w:t>
+            </w:r>
+          </w:p>
+        </w:tc>
+        <w:tc>
+          <w:tcPr>
+            <w:tcW w:w="678" w:type="dxa"/>
+          </w:tcPr>
+          <w:p>
+            <w:pPr>
+              <w:rPr>
+                <w:rFonts w:asciiTheme="minorHAnsi" w:hAnsiTheme="minorHAnsi" w:cstheme="minorHAnsi"/>
+                <w:sz w:val="24"/>
+              </w:rPr>
+            </w:pPr>
+            <w:r>
+              <w:rPr>
+                <w:rFonts w:asciiTheme="minorHAnsi" w:hAnsiTheme="minorHAnsi" w:cstheme="minorHAnsi"/>
+                <w:sz w:val="24"/>
+              </w:rPr>
+              <w:t xml:space="preserve">1.5 </w:t>
+            </w:r>
+            <w:r>
+              <w:rPr>
+                <w:rFonts w:asciiTheme="minorHAnsi" w:hAnsiTheme="minorHAnsi" w:cstheme="minorHAnsi"/>
+                <w:sz w:val="24"/>
+              </w:rPr>
+              <w:t>Std.</w:t>
+            </w:r>
+          </w:p>
+        </w:tc>
+      </w:tr>
+      <w:tr>
+        <w:tc>
+          <w:tcPr>
+            <w:tcW w:w="1135" w:type="dxa"/>
+          </w:tcPr>
+          <w:p>
+            <w:pPr>
+              <w:rPr>
+                <w:rFonts w:asciiTheme="minorHAnsi" w:hAnsiTheme="minorHAnsi" w:cstheme="minorHAnsi"/>
                 <w:sz w:val="22"/>
                 <w:szCs w:val="22"/>
               </w:rPr>
+            </w:pPr>
+            <w:r>
+              <w:rPr>
+                <w:rFonts w:asciiTheme="minorHAnsi" w:hAnsiTheme="minorHAnsi" w:cstheme="minorHAnsi"/>
+                <w:sz w:val="22"/>
+                <w:szCs w:val="22"/>
+              </w:rPr>
+              <w:t>1.12.23</w:t>
+            </w:r>
+          </w:p>
+        </w:tc>
+        <w:tc>
+          <w:tcPr>
+            <w:tcW w:w="5812" w:type="dxa"/>
+            <w:gridSpan w:val="2"/>
+          </w:tcPr>
+          <w:p>
+            <w:pPr>
+              <w:rPr>
+                <w:rFonts w:asciiTheme="minorHAnsi" w:hAnsiTheme="minorHAnsi" w:cstheme="minorHAnsi"/>
+                <w:sz w:val="24"/>
+              </w:rPr>
+            </w:pPr>
+            <w:r>
+              <w:rPr>
+                <w:rFonts w:asciiTheme="minorHAnsi" w:hAnsiTheme="minorHAnsi" w:cstheme="minorHAnsi"/>
+                <w:sz w:val="24"/>
+              </w:rPr>
+              <w:t>Weitere Arbeit am Prototyp</w:t>
+            </w:r>
+            <w:r>
+              <w:rPr>
+                <w:rFonts w:asciiTheme="minorHAnsi" w:hAnsiTheme="minorHAnsi" w:cstheme="minorHAnsi"/>
+                <w:sz w:val="24"/>
+              </w:rPr>
+              <w:t>;</w:t>
+            </w:r>
+            <w:r>
+              <w:rPr>
+                <w:rFonts w:asciiTheme="minorHAnsi" w:hAnsiTheme="minorHAnsi" w:cstheme="minorHAnsi"/>
+                <w:sz w:val="24"/>
+              </w:rPr>
+              <w:t xml:space="preserve"> die Möglichkeiten die Funktionen zu verbinden und die Kommunikation dazwischen wurde implementiert</w:t>
+            </w:r>
+            <w:r>
+              <w:rPr>
+                <w:rFonts w:asciiTheme="minorHAnsi" w:hAnsiTheme="minorHAnsi" w:cstheme="minorHAnsi"/>
+                <w:sz w:val="24"/>
+              </w:rPr>
               <w:t>.</w:t>
             </w:r>
           </w:p>
+          <w:p>
+            <w:pPr>
+              <w:rPr>
+                <w:rFonts w:asciiTheme="minorHAnsi" w:hAnsiTheme="minorHAnsi" w:cstheme="minorHAnsi"/>
+                <w:color w:val="FF0000"/>
+                <w:sz w:val="24"/>
+              </w:rPr>
+            </w:pPr>
+            <w:r>
+              <w:rPr>
+                <w:rFonts w:asciiTheme="minorHAnsi" w:hAnsiTheme="minorHAnsi" w:cstheme="minorHAnsi"/>
+                <w:color w:val="FF0000"/>
+                <w:sz w:val="24"/>
+              </w:rPr>
+              <w:t>Problem: Wie sollten die Funktionen zwischen einander verbunden werden; Wie sollten die Funktionen sich am effektivsten zwischen einander kommunizieren und Daten übergeben</w:t>
+            </w:r>
+            <w:r>
+              <w:rPr>
+                <w:rFonts w:asciiTheme="minorHAnsi" w:hAnsiTheme="minorHAnsi" w:cstheme="minorHAnsi"/>
+                <w:color w:val="FF0000"/>
+                <w:sz w:val="24"/>
+              </w:rPr>
+              <w:t>.</w:t>
+            </w:r>
+          </w:p>
         </w:tc>
         <w:tc>
           <w:tcPr>
@@ -1731,7 +1952,7 @@
                 <w:rFonts w:asciiTheme="minorHAnsi" w:hAnsiTheme="minorHAnsi" w:cstheme="minorHAnsi"/>
                 <w:sz w:val="24"/>
               </w:rPr>
-              <w:t>3 Std.</w:t>
+              <w:t>7 Std.</w:t>
             </w:r>
           </w:p>
         </w:tc>
@@ -1745,16 +1966,17 @@
             <w:pPr>
               <w:rPr>
                 <w:rFonts w:asciiTheme="minorHAnsi" w:hAnsiTheme="minorHAnsi" w:cstheme="minorHAnsi"/>
-                <w:sz w:val="40"/>
-              </w:rPr>
-            </w:pPr>
-            <w:r>
-              <w:rPr>
-                <w:rFonts w:asciiTheme="minorHAnsi" w:hAnsiTheme="minorHAnsi" w:cstheme="minorHAnsi"/>
                 <w:sz w:val="22"/>
                 <w:szCs w:val="22"/>
               </w:rPr>
-              <w:t>1.12.23</w:t>
+            </w:pPr>
+            <w:r>
+              <w:rPr>
+                <w:rFonts w:asciiTheme="minorHAnsi" w:hAnsiTheme="minorHAnsi" w:cstheme="minorHAnsi"/>
+                <w:sz w:val="22"/>
+                <w:szCs w:val="22"/>
+              </w:rPr>
+              <w:t>4.12.23</w:t>
             </w:r>
           </w:p>
         </w:tc>
@@ -1775,7 +1997,78 @@
                 <w:rFonts w:asciiTheme="minorHAnsi" w:hAnsiTheme="minorHAnsi" w:cstheme="minorHAnsi"/>
                 <w:sz w:val="24"/>
               </w:rPr>
-              <w:t>Überlegungen und Level-Design</w:t>
+              <w:t>Weitere Arbeit am Prototyp</w:t>
+            </w:r>
+            <w:r>
+              <w:rPr>
+                <w:rFonts w:asciiTheme="minorHAnsi" w:hAnsiTheme="minorHAnsi" w:cstheme="minorHAnsi"/>
+                <w:sz w:val="24"/>
+              </w:rPr>
+              <w:t>;</w:t>
+            </w:r>
+            <w:r>
+              <w:rPr>
+                <w:rFonts w:asciiTheme="minorHAnsi" w:hAnsiTheme="minorHAnsi" w:cstheme="minorHAnsi"/>
+                <w:sz w:val="24"/>
+              </w:rPr>
+              <w:t xml:space="preserve"> Verfeinerung der Mechanik und basische Kommunikation sowie Verarbeitung von Formen innerhalb der Funktionen</w:t>
+            </w:r>
+            <w:r>
+              <w:rPr>
+                <w:rFonts w:asciiTheme="minorHAnsi" w:hAnsiTheme="minorHAnsi" w:cstheme="minorHAnsi"/>
+                <w:sz w:val="24"/>
+              </w:rPr>
+              <w:t>.</w:t>
+            </w:r>
+          </w:p>
+          <w:p>
+            <w:pPr>
+              <w:rPr>
+                <w:rFonts w:asciiTheme="minorHAnsi" w:hAnsiTheme="minorHAnsi" w:cstheme="minorHAnsi"/>
+                <w:color w:val="FF0000"/>
+                <w:sz w:val="24"/>
+              </w:rPr>
+            </w:pPr>
+            <w:r>
+              <w:rPr>
+                <w:rFonts w:asciiTheme="minorHAnsi" w:hAnsiTheme="minorHAnsi" w:cstheme="minorHAnsi"/>
+                <w:color w:val="FF0000"/>
+                <w:sz w:val="24"/>
+              </w:rPr>
+              <w:lastRenderedPageBreak/>
+              <w:t xml:space="preserve">Problem: Wie sollten Formen als Datei </w:t>
+            </w:r>
+            <w:r>
+              <w:rPr>
+                <w:rFonts w:asciiTheme="minorHAnsi" w:hAnsiTheme="minorHAnsi" w:cstheme="minorHAnsi"/>
+                <w:color w:val="FF0000"/>
+                <w:sz w:val="24"/>
+              </w:rPr>
+              <w:t>repräsentiert</w:t>
+            </w:r>
+            <w:r>
+              <w:rPr>
+                <w:rFonts w:asciiTheme="minorHAnsi" w:hAnsiTheme="minorHAnsi" w:cstheme="minorHAnsi"/>
+                <w:color w:val="FF0000"/>
+                <w:sz w:val="24"/>
+              </w:rPr>
+              <w:t xml:space="preserve"> werden; Die Kommunikation zwischen den Funktionen hat nicht ganz korrekt funktioniert</w:t>
+            </w:r>
+            <w:r>
+              <w:rPr>
+                <w:rFonts w:asciiTheme="minorHAnsi" w:hAnsiTheme="minorHAnsi" w:cstheme="minorHAnsi"/>
+                <w:color w:val="FF0000"/>
+                <w:sz w:val="24"/>
+              </w:rPr>
+              <w:t>.</w:t>
+            </w:r>
+            <w:r>
+              <w:rPr>
+                <w:rFonts w:asciiTheme="minorHAnsi" w:hAnsiTheme="minorHAnsi" w:cstheme="minorHAnsi"/>
+                <w:color w:val="FF0000"/>
+                <w:sz w:val="24"/>
+              </w:rPr>
+              <w:t xml:space="preserve"> </w:t>
             </w:r>
           </w:p>
         </w:tc>
@@ -1795,7 +2088,8 @@
                 <w:rFonts w:asciiTheme="minorHAnsi" w:hAnsiTheme="minorHAnsi" w:cstheme="minorHAnsi"/>
                 <w:sz w:val="24"/>
               </w:rPr>
-              <w:t>Jack</w:t>
+              <w:lastRenderedPageBreak/>
+              <w:t>Vlad</w:t>
             </w:r>
           </w:p>
         </w:tc>
@@ -1815,7 +2109,7 @@
                 <w:rFonts w:asciiTheme="minorHAnsi" w:hAnsiTheme="minorHAnsi" w:cstheme="minorHAnsi"/>
                 <w:sz w:val="24"/>
               </w:rPr>
-              <w:t>O</w:t>
+              <w:t>P</w:t>
             </w:r>
           </w:p>
         </w:tc>
@@ -1835,14 +2129,7 @@
                 <w:rFonts w:asciiTheme="minorHAnsi" w:hAnsiTheme="minorHAnsi" w:cstheme="minorHAnsi"/>
                 <w:sz w:val="24"/>
               </w:rPr>
-              <w:t xml:space="preserve">1.5 </w:t>
-            </w:r>
-            <w:r>
-              <w:rPr>
-                <w:rFonts w:asciiTheme="minorHAnsi" w:hAnsiTheme="minorHAnsi" w:cstheme="minorHAnsi"/>
-                <w:sz w:val="24"/>
-              </w:rPr>
-              <w:t>Std.</w:t>
+              <w:t>6 Std.</w:t>
             </w:r>
           </w:p>
         </w:tc>
@@ -1866,7 +2153,7 @@
                 <w:sz w:val="22"/>
                 <w:szCs w:val="22"/>
               </w:rPr>
-              <w:t>1.12.23</w:t>
+              <w:t>7.12.23</w:t>
             </w:r>
           </w:p>
         </w:tc>
@@ -1901,7 +2188,7 @@
                 <w:rFonts w:asciiTheme="minorHAnsi" w:hAnsiTheme="minorHAnsi" w:cstheme="minorHAnsi"/>
                 <w:sz w:val="24"/>
               </w:rPr>
-              <w:t xml:space="preserve"> die Möglichkeiten die Funktionen zu verbinden und die Kommunikation dazwischen wurde implementiert</w:t>
+              <w:t xml:space="preserve"> Auflösung des Problems, worin die Funktionen nur unter Bedingungen verarbeiten oder weiterschicken können</w:t>
             </w:r>
             <w:r>
               <w:rPr>
@@ -1925,15 +2212,7 @@
                 <w:color w:val="FF0000"/>
                 <w:sz w:val="24"/>
               </w:rPr>
-              <w:t>Problem: Wie sollten die Funktionen zwischen einander verbunden werden; Wie sollten die Funktionen sich am effektivsten zwischen einander kommunizieren und Daten übergeben</w:t>
-            </w:r>
-            <w:r>
-              <w:rPr>
-                <w:rFonts w:asciiTheme="minorHAnsi" w:hAnsiTheme="minorHAnsi" w:cstheme="minorHAnsi"/>
-                <w:color w:val="FF0000"/>
-                <w:sz w:val="24"/>
-              </w:rPr>
-              <w:t>.</w:t>
+              <w:t>Problem: Die Funktionen müssen unter Bedingungen arbeiten, worin sie nur verschicken konnten, sobald die zu dem weitere verbundene Funktion Daten aufnehmen kann.</w:t>
             </w:r>
           </w:p>
         </w:tc>
@@ -1993,7 +2272,7 @@
                 <w:rFonts w:asciiTheme="minorHAnsi" w:hAnsiTheme="minorHAnsi" w:cstheme="minorHAnsi"/>
                 <w:sz w:val="24"/>
               </w:rPr>
-              <w:t>7 Std.</w:t>
+              <w:t>1.5 Std.</w:t>
             </w:r>
           </w:p>
         </w:tc>
@@ -2007,17 +2286,128 @@
             <w:pPr>
               <w:rPr>
                 <w:rFonts w:asciiTheme="minorHAnsi" w:hAnsiTheme="minorHAnsi" w:cstheme="minorHAnsi"/>
+                <w:sz w:val="40"/>
+              </w:rPr>
+            </w:pPr>
+            <w:r>
+              <w:rPr>
+                <w:rFonts w:asciiTheme="minorHAnsi" w:hAnsiTheme="minorHAnsi" w:cstheme="minorHAnsi"/>
                 <w:sz w:val="22"/>
                 <w:szCs w:val="22"/>
               </w:rPr>
-            </w:pPr>
-            <w:r>
+              <w:t>08.12.23</w:t>
+            </w:r>
+          </w:p>
+        </w:tc>
+        <w:tc>
+          <w:tcPr>
+            <w:tcW w:w="5812" w:type="dxa"/>
+            <w:gridSpan w:val="2"/>
+          </w:tcPr>
+          <w:p>
+            <w:pPr>
+              <w:rPr>
+                <w:rFonts w:asciiTheme="minorHAnsi" w:hAnsiTheme="minorHAnsi" w:cstheme="minorHAnsi"/>
+                <w:sz w:val="24"/>
+              </w:rPr>
+            </w:pPr>
+            <w:r>
+              <w:rPr>
+                <w:rFonts w:asciiTheme="minorHAnsi" w:hAnsiTheme="minorHAnsi" w:cstheme="minorHAnsi"/>
+                <w:sz w:val="24"/>
+              </w:rPr>
+              <w:t>Recherche und Umsetzung des Speicherns im kleinen Rahmen.</w:t>
+            </w:r>
+          </w:p>
+        </w:tc>
+        <w:tc>
+          <w:tcPr>
+            <w:tcW w:w="917" w:type="dxa"/>
+          </w:tcPr>
+          <w:p>
+            <w:pPr>
+              <w:rPr>
+                <w:rFonts w:asciiTheme="minorHAnsi" w:hAnsiTheme="minorHAnsi" w:cstheme="minorHAnsi"/>
+                <w:sz w:val="24"/>
+              </w:rPr>
+            </w:pPr>
+            <w:r>
+              <w:rPr>
+                <w:rFonts w:asciiTheme="minorHAnsi" w:hAnsiTheme="minorHAnsi" w:cstheme="minorHAnsi"/>
+                <w:sz w:val="24"/>
+              </w:rPr>
+              <w:t>Jack</w:t>
+            </w:r>
+          </w:p>
+        </w:tc>
+        <w:tc>
+          <w:tcPr>
+            <w:tcW w:w="1307" w:type="dxa"/>
+          </w:tcPr>
+          <w:p>
+            <w:pPr>
+              <w:rPr>
+                <w:rFonts w:asciiTheme="minorHAnsi" w:hAnsiTheme="minorHAnsi" w:cstheme="minorHAnsi"/>
+                <w:sz w:val="24"/>
+              </w:rPr>
+            </w:pPr>
+            <w:r>
+              <w:rPr>
+                <w:rFonts w:asciiTheme="minorHAnsi" w:hAnsiTheme="minorHAnsi" w:cstheme="minorHAnsi"/>
+                <w:sz w:val="24"/>
+              </w:rPr>
+              <w:t>I und P</w:t>
+            </w:r>
+          </w:p>
+        </w:tc>
+        <w:tc>
+          <w:tcPr>
+            <w:tcW w:w="678" w:type="dxa"/>
+          </w:tcPr>
+          <w:p>
+            <w:pPr>
+              <w:rPr>
+                <w:rFonts w:asciiTheme="minorHAnsi" w:hAnsiTheme="minorHAnsi" w:cstheme="minorHAnsi"/>
+                <w:sz w:val="24"/>
+              </w:rPr>
+            </w:pPr>
+            <w:r>
+              <w:rPr>
+                <w:rFonts w:asciiTheme="minorHAnsi" w:hAnsiTheme="minorHAnsi" w:cstheme="minorHAnsi"/>
+                <w:sz w:val="24"/>
+              </w:rPr>
+              <w:t xml:space="preserve">2.5 </w:t>
+            </w:r>
+            <w:r>
+              <w:rPr>
+                <w:rFonts w:asciiTheme="minorHAnsi" w:hAnsiTheme="minorHAnsi" w:cstheme="minorHAnsi"/>
+                <w:sz w:val="24"/>
+              </w:rPr>
+              <w:t>Std.</w:t>
+            </w:r>
+          </w:p>
+        </w:tc>
+      </w:tr>
+      <w:tr>
+        <w:tc>
+          <w:tcPr>
+            <w:tcW w:w="1135" w:type="dxa"/>
+          </w:tcPr>
+          <w:p>
+            <w:pPr>
               <w:rPr>
                 <w:rFonts w:asciiTheme="minorHAnsi" w:hAnsiTheme="minorHAnsi" w:cstheme="minorHAnsi"/>
                 <w:sz w:val="22"/>
                 <w:szCs w:val="22"/>
               </w:rPr>
-              <w:t>4.12.23</w:t>
+            </w:pPr>
+            <w:r>
+              <w:rPr>
+                <w:rFonts w:asciiTheme="minorHAnsi" w:hAnsiTheme="minorHAnsi" w:cstheme="minorHAnsi"/>
+                <w:sz w:val="22"/>
+                <w:szCs w:val="22"/>
+              </w:rPr>
+              <w:t>08.12.23</w:t>
             </w:r>
           </w:p>
         </w:tc>
@@ -2052,7 +2442,14 @@
                 <w:rFonts w:asciiTheme="minorHAnsi" w:hAnsiTheme="minorHAnsi" w:cstheme="minorHAnsi"/>
                 <w:sz w:val="24"/>
               </w:rPr>
-              <w:t xml:space="preserve"> Verfeinerung der Mechanik und basische Kommunikation sowie Verarbeitung von Formen innerhalb der Funktionen</w:t>
+              <w:t xml:space="preserve"> erste Implementierung von Main- und Endscreen sowie die Verbindungen </w:t>
+            </w:r>
+            <w:r>
+              <w:rPr>
+                <w:rFonts w:asciiTheme="minorHAnsi" w:hAnsiTheme="minorHAnsi" w:cstheme="minorHAnsi"/>
+                <w:sz w:val="24"/>
+              </w:rPr>
+              <w:t>zwischen einander</w:t>
             </w:r>
             <w:r>
               <w:rPr>
@@ -2076,8 +2473,7 @@
                 <w:color w:val="FF0000"/>
                 <w:sz w:val="24"/>
               </w:rPr>
-              <w:lastRenderedPageBreak/>
-              <w:t xml:space="preserve">Problem: Wie sollten Formen als Datei </w:t>
+              <w:t xml:space="preserve">Problem: Wie sollten die Verbindungen zwischen den Screens am besten </w:t>
             </w:r>
             <w:r>
               <w:rPr>
@@ -2085,31 +2481,7 @@
                 <w:color w:val="FF0000"/>
                 <w:sz w:val="24"/>
               </w:rPr>
-              <w:t>repräsentiert</w:t>
-            </w:r>
-            <w:r>
-              <w:rPr>
-                <w:rFonts w:asciiTheme="minorHAnsi" w:hAnsiTheme="minorHAnsi" w:cstheme="minorHAnsi"/>
-                <w:color w:val="FF0000"/>
-                <w:sz w:val="24"/>
-              </w:rPr>
-              <w:t xml:space="preserve"> werden; Die Kommunikation zwischen den Funktionen hat nicht ganz korrekt funktioniert</w:t>
-            </w:r>
-            <w:r>
-              <w:rPr>
-                <w:rFonts w:asciiTheme="minorHAnsi" w:hAnsiTheme="minorHAnsi" w:cstheme="minorHAnsi"/>
-                <w:color w:val="FF0000"/>
-                <w:sz w:val="24"/>
-              </w:rPr>
-              <w:t>.</w:t>
-            </w:r>
-            <w:r>
-              <w:rPr>
-                <w:rFonts w:asciiTheme="minorHAnsi" w:hAnsiTheme="minorHAnsi" w:cstheme="minorHAnsi"/>
-                <w:color w:val="FF0000"/>
-                <w:sz w:val="24"/>
-              </w:rPr>
-              <w:t xml:space="preserve"> </w:t>
+              <w:t>aufgebaut werden und welche Screens sollten wann aufgezeigt werden.</w:t>
             </w:r>
           </w:p>
         </w:tc>
@@ -2129,7 +2501,6 @@
                 <w:rFonts w:asciiTheme="minorHAnsi" w:hAnsiTheme="minorHAnsi" w:cstheme="minorHAnsi"/>
                 <w:sz w:val="24"/>
               </w:rPr>
-              <w:lastRenderedPageBreak/>
               <w:t>Vlad</w:t>
             </w:r>
           </w:p>
@@ -2170,7 +2541,7 @@
                 <w:rFonts w:asciiTheme="minorHAnsi" w:hAnsiTheme="minorHAnsi" w:cstheme="minorHAnsi"/>
                 <w:sz w:val="24"/>
               </w:rPr>
-              <w:t>6 Std.</w:t>
+              <w:t>1.5 Std.</w:t>
             </w:r>
           </w:p>
         </w:tc>
@@ -2194,7 +2565,7 @@
                 <w:sz w:val="22"/>
                 <w:szCs w:val="22"/>
               </w:rPr>
-              <w:t>7.12.23</w:t>
+              <w:t>9.12.23</w:t>
             </w:r>
           </w:p>
         </w:tc>
@@ -2215,418 +2586,6 @@
                 <w:rFonts w:asciiTheme="minorHAnsi" w:hAnsiTheme="minorHAnsi" w:cstheme="minorHAnsi"/>
                 <w:sz w:val="24"/>
               </w:rPr>
-              <w:t>Weitere Arbeit am Prototyp</w:t>
-            </w:r>
-            <w:r>
-              <w:rPr>
-                <w:rFonts w:asciiTheme="minorHAnsi" w:hAnsiTheme="minorHAnsi" w:cstheme="minorHAnsi"/>
-                <w:sz w:val="24"/>
-              </w:rPr>
-              <w:t>;</w:t>
-            </w:r>
-            <w:r>
-              <w:rPr>
-                <w:rFonts w:asciiTheme="minorHAnsi" w:hAnsiTheme="minorHAnsi" w:cstheme="minorHAnsi"/>
-                <w:sz w:val="24"/>
-              </w:rPr>
-              <w:t xml:space="preserve"> Auflösung des Problems, worin die Funktionen nur unter Bedingungen verarbeiten oder weiterschicken können</w:t>
-            </w:r>
-            <w:r>
-              <w:rPr>
-                <w:rFonts w:asciiTheme="minorHAnsi" w:hAnsiTheme="minorHAnsi" w:cstheme="minorHAnsi"/>
-                <w:sz w:val="24"/>
-              </w:rPr>
-              <w:t>.</w:t>
-            </w:r>
-          </w:p>
-          <w:p>
-            <w:pPr>
-              <w:rPr>
-                <w:rFonts w:asciiTheme="minorHAnsi" w:hAnsiTheme="minorHAnsi" w:cstheme="minorHAnsi"/>
-                <w:color w:val="FF0000"/>
-                <w:sz w:val="24"/>
-              </w:rPr>
-            </w:pPr>
-            <w:r>
-              <w:rPr>
-                <w:rFonts w:asciiTheme="minorHAnsi" w:hAnsiTheme="minorHAnsi" w:cstheme="minorHAnsi"/>
-                <w:color w:val="FF0000"/>
-                <w:sz w:val="24"/>
-              </w:rPr>
-              <w:t>Problem: Die Funktionen müssen unter Bedingungen arbeiten, worin sie nur verschicken konnten, sobald die zu dem weitere verbundene Funktion Daten aufnehmen kann.</w:t>
-            </w:r>
-          </w:p>
-        </w:tc>
-        <w:tc>
-          <w:tcPr>
-            <w:tcW w:w="917" w:type="dxa"/>
-          </w:tcPr>
-          <w:p>
-            <w:pPr>
-              <w:rPr>
-                <w:rFonts w:asciiTheme="minorHAnsi" w:hAnsiTheme="minorHAnsi" w:cstheme="minorHAnsi"/>
-                <w:sz w:val="24"/>
-              </w:rPr>
-            </w:pPr>
-            <w:r>
-              <w:rPr>
-                <w:rFonts w:asciiTheme="minorHAnsi" w:hAnsiTheme="minorHAnsi" w:cstheme="minorHAnsi"/>
-                <w:sz w:val="24"/>
-              </w:rPr>
-              <w:t>Vlad</w:t>
-            </w:r>
-          </w:p>
-        </w:tc>
-        <w:tc>
-          <w:tcPr>
-            <w:tcW w:w="1307" w:type="dxa"/>
-          </w:tcPr>
-          <w:p>
-            <w:pPr>
-              <w:rPr>
-                <w:rFonts w:asciiTheme="minorHAnsi" w:hAnsiTheme="minorHAnsi" w:cstheme="minorHAnsi"/>
-                <w:sz w:val="24"/>
-              </w:rPr>
-            </w:pPr>
-            <w:r>
-              <w:rPr>
-                <w:rFonts w:asciiTheme="minorHAnsi" w:hAnsiTheme="minorHAnsi" w:cstheme="minorHAnsi"/>
-                <w:sz w:val="24"/>
-              </w:rPr>
-              <w:t>P</w:t>
-            </w:r>
-          </w:p>
-        </w:tc>
-        <w:tc>
-          <w:tcPr>
-            <w:tcW w:w="678" w:type="dxa"/>
-          </w:tcPr>
-          <w:p>
-            <w:pPr>
-              <w:rPr>
-                <w:rFonts w:asciiTheme="minorHAnsi" w:hAnsiTheme="minorHAnsi" w:cstheme="minorHAnsi"/>
-                <w:sz w:val="24"/>
-              </w:rPr>
-            </w:pPr>
-            <w:r>
-              <w:rPr>
-                <w:rFonts w:asciiTheme="minorHAnsi" w:hAnsiTheme="minorHAnsi" w:cstheme="minorHAnsi"/>
-                <w:sz w:val="24"/>
-              </w:rPr>
-              <w:t>1.5 Std.</w:t>
-            </w:r>
-          </w:p>
-        </w:tc>
-      </w:tr>
-      <w:tr>
-        <w:tc>
-          <w:tcPr>
-            <w:tcW w:w="1135" w:type="dxa"/>
-          </w:tcPr>
-          <w:p>
-            <w:pPr>
-              <w:rPr>
-                <w:rFonts w:asciiTheme="minorHAnsi" w:hAnsiTheme="minorHAnsi" w:cstheme="minorHAnsi"/>
-                <w:sz w:val="40"/>
-              </w:rPr>
-            </w:pPr>
-            <w:r>
-              <w:rPr>
-                <w:rFonts w:asciiTheme="minorHAnsi" w:hAnsiTheme="minorHAnsi" w:cstheme="minorHAnsi"/>
-                <w:sz w:val="22"/>
-                <w:szCs w:val="22"/>
-              </w:rPr>
-              <w:t>08.12.23</w:t>
-            </w:r>
-          </w:p>
-        </w:tc>
-        <w:tc>
-          <w:tcPr>
-            <w:tcW w:w="5812" w:type="dxa"/>
-            <w:gridSpan w:val="2"/>
-          </w:tcPr>
-          <w:p>
-            <w:pPr>
-              <w:rPr>
-                <w:rFonts w:asciiTheme="minorHAnsi" w:hAnsiTheme="minorHAnsi" w:cstheme="minorHAnsi"/>
-                <w:sz w:val="24"/>
-              </w:rPr>
-            </w:pPr>
-            <w:r>
-              <w:rPr>
-                <w:rFonts w:asciiTheme="minorHAnsi" w:hAnsiTheme="minorHAnsi" w:cstheme="minorHAnsi"/>
-                <w:sz w:val="24"/>
-              </w:rPr>
-              <w:t>Recherche und Umsetzung des Speicherns im kleinen Rahmen.</w:t>
-            </w:r>
-          </w:p>
-        </w:tc>
-        <w:tc>
-          <w:tcPr>
-            <w:tcW w:w="917" w:type="dxa"/>
-          </w:tcPr>
-          <w:p>
-            <w:pPr>
-              <w:rPr>
-                <w:rFonts w:asciiTheme="minorHAnsi" w:hAnsiTheme="minorHAnsi" w:cstheme="minorHAnsi"/>
-                <w:sz w:val="24"/>
-              </w:rPr>
-            </w:pPr>
-            <w:r>
-              <w:rPr>
-                <w:rFonts w:asciiTheme="minorHAnsi" w:hAnsiTheme="minorHAnsi" w:cstheme="minorHAnsi"/>
-                <w:sz w:val="24"/>
-              </w:rPr>
-              <w:t>Jack</w:t>
-            </w:r>
-          </w:p>
-        </w:tc>
-        <w:tc>
-          <w:tcPr>
-            <w:tcW w:w="1307" w:type="dxa"/>
-          </w:tcPr>
-          <w:p>
-            <w:pPr>
-              <w:rPr>
-                <w:rFonts w:asciiTheme="minorHAnsi" w:hAnsiTheme="minorHAnsi" w:cstheme="minorHAnsi"/>
-                <w:sz w:val="24"/>
-              </w:rPr>
-            </w:pPr>
-            <w:r>
-              <w:rPr>
-                <w:rFonts w:asciiTheme="minorHAnsi" w:hAnsiTheme="minorHAnsi" w:cstheme="minorHAnsi"/>
-                <w:sz w:val="24"/>
-              </w:rPr>
-              <w:t>I und P</w:t>
-            </w:r>
-          </w:p>
-        </w:tc>
-        <w:tc>
-          <w:tcPr>
-            <w:tcW w:w="678" w:type="dxa"/>
-          </w:tcPr>
-          <w:p>
-            <w:pPr>
-              <w:rPr>
-                <w:rFonts w:asciiTheme="minorHAnsi" w:hAnsiTheme="minorHAnsi" w:cstheme="minorHAnsi"/>
-                <w:sz w:val="24"/>
-              </w:rPr>
-            </w:pPr>
-            <w:r>
-              <w:rPr>
-                <w:rFonts w:asciiTheme="minorHAnsi" w:hAnsiTheme="minorHAnsi" w:cstheme="minorHAnsi"/>
-                <w:sz w:val="24"/>
-              </w:rPr>
-              <w:t xml:space="preserve">2.5 </w:t>
-            </w:r>
-            <w:r>
-              <w:rPr>
-                <w:rFonts w:asciiTheme="minorHAnsi" w:hAnsiTheme="minorHAnsi" w:cstheme="minorHAnsi"/>
-                <w:sz w:val="24"/>
-              </w:rPr>
-              <w:t>Std.</w:t>
-            </w:r>
-          </w:p>
-        </w:tc>
-      </w:tr>
-      <w:tr>
-        <w:tc>
-          <w:tcPr>
-            <w:tcW w:w="1135" w:type="dxa"/>
-          </w:tcPr>
-          <w:p>
-            <w:pPr>
-              <w:rPr>
-                <w:rFonts w:asciiTheme="minorHAnsi" w:hAnsiTheme="minorHAnsi" w:cstheme="minorHAnsi"/>
-                <w:sz w:val="22"/>
-                <w:szCs w:val="22"/>
-              </w:rPr>
-            </w:pPr>
-            <w:r>
-              <w:rPr>
-                <w:rFonts w:asciiTheme="minorHAnsi" w:hAnsiTheme="minorHAnsi" w:cstheme="minorHAnsi"/>
-                <w:sz w:val="22"/>
-                <w:szCs w:val="22"/>
-              </w:rPr>
-              <w:t>08.12.23</w:t>
-            </w:r>
-          </w:p>
-        </w:tc>
-        <w:tc>
-          <w:tcPr>
-            <w:tcW w:w="5812" w:type="dxa"/>
-            <w:gridSpan w:val="2"/>
-          </w:tcPr>
-          <w:p>
-            <w:pPr>
-              <w:rPr>
-                <w:rFonts w:asciiTheme="minorHAnsi" w:hAnsiTheme="minorHAnsi" w:cstheme="minorHAnsi"/>
-                <w:sz w:val="24"/>
-              </w:rPr>
-            </w:pPr>
-            <w:r>
-              <w:rPr>
-                <w:rFonts w:asciiTheme="minorHAnsi" w:hAnsiTheme="minorHAnsi" w:cstheme="minorHAnsi"/>
-                <w:sz w:val="24"/>
-              </w:rPr>
-              <w:t>Weitere Arbeit am Prototyp</w:t>
-            </w:r>
-            <w:r>
-              <w:rPr>
-                <w:rFonts w:asciiTheme="minorHAnsi" w:hAnsiTheme="minorHAnsi" w:cstheme="minorHAnsi"/>
-                <w:sz w:val="24"/>
-              </w:rPr>
-              <w:t>;</w:t>
-            </w:r>
-            <w:r>
-              <w:rPr>
-                <w:rFonts w:asciiTheme="minorHAnsi" w:hAnsiTheme="minorHAnsi" w:cstheme="minorHAnsi"/>
-                <w:sz w:val="24"/>
-              </w:rPr>
-              <w:t xml:space="preserve"> erste Implementierung von Main- und Endscreen sowie die Verbindungen </w:t>
-            </w:r>
-            <w:r>
-              <w:rPr>
-                <w:rFonts w:asciiTheme="minorHAnsi" w:hAnsiTheme="minorHAnsi" w:cstheme="minorHAnsi"/>
-                <w:sz w:val="24"/>
-              </w:rPr>
-              <w:t>zwischen einander</w:t>
-            </w:r>
-            <w:r>
-              <w:rPr>
-                <w:rFonts w:asciiTheme="minorHAnsi" w:hAnsiTheme="minorHAnsi" w:cstheme="minorHAnsi"/>
-                <w:sz w:val="24"/>
-              </w:rPr>
-              <w:t>.</w:t>
-            </w:r>
-          </w:p>
-          <w:p>
-            <w:pPr>
-              <w:rPr>
-                <w:rFonts w:asciiTheme="minorHAnsi" w:hAnsiTheme="minorHAnsi" w:cstheme="minorHAnsi"/>
-                <w:color w:val="FF0000"/>
-                <w:sz w:val="24"/>
-              </w:rPr>
-            </w:pPr>
-            <w:r>
-              <w:rPr>
-                <w:rFonts w:asciiTheme="minorHAnsi" w:hAnsiTheme="minorHAnsi" w:cstheme="minorHAnsi"/>
-                <w:color w:val="FF0000"/>
-                <w:sz w:val="24"/>
-              </w:rPr>
-              <w:t xml:space="preserve">Problem: Wie sollten die Verbindungen zwischen den Screens am besten </w:t>
-            </w:r>
-            <w:r>
-              <w:rPr>
-                <w:rFonts w:asciiTheme="minorHAnsi" w:hAnsiTheme="minorHAnsi" w:cstheme="minorHAnsi"/>
-                <w:color w:val="FF0000"/>
-                <w:sz w:val="24"/>
-              </w:rPr>
-              <w:t>aufgebaut werden und welche Screens sollten wann aufgezeigt werden.</w:t>
-            </w:r>
-          </w:p>
-        </w:tc>
-        <w:tc>
-          <w:tcPr>
-            <w:tcW w:w="917" w:type="dxa"/>
-          </w:tcPr>
-          <w:p>
-            <w:pPr>
-              <w:rPr>
-                <w:rFonts w:asciiTheme="minorHAnsi" w:hAnsiTheme="minorHAnsi" w:cstheme="minorHAnsi"/>
-                <w:sz w:val="24"/>
-              </w:rPr>
-            </w:pPr>
-            <w:r>
-              <w:rPr>
-                <w:rFonts w:asciiTheme="minorHAnsi" w:hAnsiTheme="minorHAnsi" w:cstheme="minorHAnsi"/>
-                <w:sz w:val="24"/>
-              </w:rPr>
-              <w:t>Vlad</w:t>
-            </w:r>
-          </w:p>
-        </w:tc>
-        <w:tc>
-          <w:tcPr>
-            <w:tcW w:w="1307" w:type="dxa"/>
-          </w:tcPr>
-          <w:p>
-            <w:pPr>
-              <w:rPr>
-                <w:rFonts w:asciiTheme="minorHAnsi" w:hAnsiTheme="minorHAnsi" w:cstheme="minorHAnsi"/>
-                <w:sz w:val="24"/>
-              </w:rPr>
-            </w:pPr>
-            <w:r>
-              <w:rPr>
-                <w:rFonts w:asciiTheme="minorHAnsi" w:hAnsiTheme="minorHAnsi" w:cstheme="minorHAnsi"/>
-                <w:sz w:val="24"/>
-              </w:rPr>
-              <w:t>P</w:t>
-            </w:r>
-          </w:p>
-        </w:tc>
-        <w:tc>
-          <w:tcPr>
-            <w:tcW w:w="678" w:type="dxa"/>
-          </w:tcPr>
-          <w:p>
-            <w:pPr>
-              <w:rPr>
-                <w:rFonts w:asciiTheme="minorHAnsi" w:hAnsiTheme="minorHAnsi" w:cstheme="minorHAnsi"/>
-                <w:sz w:val="24"/>
-              </w:rPr>
-            </w:pPr>
-            <w:r>
-              <w:rPr>
-                <w:rFonts w:asciiTheme="minorHAnsi" w:hAnsiTheme="minorHAnsi" w:cstheme="minorHAnsi"/>
-                <w:sz w:val="24"/>
-              </w:rPr>
-              <w:t>1.5 Std.</w:t>
-            </w:r>
-          </w:p>
-        </w:tc>
-      </w:tr>
-      <w:tr>
-        <w:tc>
-          <w:tcPr>
-            <w:tcW w:w="1135" w:type="dxa"/>
-          </w:tcPr>
-          <w:p>
-            <w:pPr>
-              <w:rPr>
-                <w:rFonts w:asciiTheme="minorHAnsi" w:hAnsiTheme="minorHAnsi" w:cstheme="minorHAnsi"/>
-                <w:sz w:val="22"/>
-                <w:szCs w:val="22"/>
-              </w:rPr>
-            </w:pPr>
-            <w:r>
-              <w:rPr>
-                <w:rFonts w:asciiTheme="minorHAnsi" w:hAnsiTheme="minorHAnsi" w:cstheme="minorHAnsi"/>
-                <w:sz w:val="22"/>
-                <w:szCs w:val="22"/>
-              </w:rPr>
-              <w:t>9.12.23</w:t>
-            </w:r>
-          </w:p>
-        </w:tc>
-        <w:tc>
-          <w:tcPr>
-            <w:tcW w:w="5812" w:type="dxa"/>
-            <w:gridSpan w:val="2"/>
-          </w:tcPr>
-          <w:p>
-            <w:pPr>
-              <w:rPr>
-                <w:rFonts w:asciiTheme="minorHAnsi" w:hAnsiTheme="minorHAnsi" w:cstheme="minorHAnsi"/>
-                <w:sz w:val="24"/>
-              </w:rPr>
-            </w:pPr>
-            <w:r>
-              <w:rPr>
-                <w:rFonts w:asciiTheme="minorHAnsi" w:hAnsiTheme="minorHAnsi" w:cstheme="minorHAnsi"/>
-                <w:sz w:val="24"/>
-              </w:rPr>
               <w:t>Weitere Arbeit am Prototyp, problemlose und klare Übergange zwischen den verschiedenen Screens</w:t>
             </w:r>
             <w:r>
@@ -2641,23 +2600,7 @@
                 <w:rFonts w:asciiTheme="minorHAnsi" w:hAnsiTheme="minorHAnsi" w:cstheme="minorHAnsi"/>
                 <w:sz w:val="24"/>
               </w:rPr>
-              <w:t>; Einbau eines "</w:t>
-            </w:r>
-            <w:proofErr w:type="spellStart"/>
-            <w:r>
-              <w:rPr>
-                <w:rFonts w:asciiTheme="minorHAnsi" w:hAnsiTheme="minorHAnsi" w:cstheme="minorHAnsi"/>
-                <w:sz w:val="24"/>
-              </w:rPr>
-              <w:t>Spawner</w:t>
-            </w:r>
-            <w:proofErr w:type="spellEnd"/>
-            <w:r>
-              <w:rPr>
-                <w:rFonts w:asciiTheme="minorHAnsi" w:hAnsiTheme="minorHAnsi" w:cstheme="minorHAnsi"/>
-                <w:sz w:val="24"/>
-              </w:rPr>
-              <w:t>"-Systems, womit man Funktionen einfügen konnte;</w:t>
+              <w:t>; Einbau eines "Spawner"-Systems, womit man Funktionen einfügen konnte;</w:t>
             </w:r>
             <w:r>
               <w:rPr>
@@ -3178,17 +3121,8 @@
                 <w:rFonts w:asciiTheme="minorHAnsi" w:hAnsiTheme="minorHAnsi" w:cstheme="minorHAnsi"/>
                 <w:sz w:val="24"/>
               </w:rPr>
-              <w:t xml:space="preserve">Implementierung von den Funktionen Color, Paint und </w:t>
-            </w:r>
-            <w:proofErr w:type="spellStart"/>
-            <w:r>
-              <w:rPr>
-                <w:rFonts w:asciiTheme="minorHAnsi" w:hAnsiTheme="minorHAnsi" w:cstheme="minorHAnsi"/>
-                <w:sz w:val="24"/>
-              </w:rPr>
-              <w:t>Merge</w:t>
-            </w:r>
-            <w:proofErr w:type="spellEnd"/>
+              <w:t>Implementierung von den Funktionen Color, Paint und Merge</w:t>
+            </w:r>
           </w:p>
         </w:tc>
         <w:tc>
@@ -3300,39 +3234,7 @@
                 <w:rFonts w:asciiTheme="minorHAnsi" w:hAnsiTheme="minorHAnsi" w:cstheme="minorHAnsi"/>
                 <w:sz w:val="24"/>
               </w:rPr>
-              <w:t xml:space="preserve">Verbesserung der Funktionen von Color Paint und </w:t>
-            </w:r>
-            <w:proofErr w:type="spellStart"/>
-            <w:r>
-              <w:rPr>
-                <w:rFonts w:asciiTheme="minorHAnsi" w:hAnsiTheme="minorHAnsi" w:cstheme="minorHAnsi"/>
-                <w:sz w:val="24"/>
-              </w:rPr>
-              <w:t>Merge</w:t>
-            </w:r>
-            <w:proofErr w:type="spellEnd"/>
-            <w:r>
-              <w:rPr>
-                <w:rFonts w:asciiTheme="minorHAnsi" w:hAnsiTheme="minorHAnsi" w:cstheme="minorHAnsi"/>
-                <w:sz w:val="24"/>
-              </w:rPr>
-              <w:t xml:space="preserve">, sowie Verbesserung der Kommunikation </w:t>
-            </w:r>
-            <w:proofErr w:type="spellStart"/>
-            <w:r>
-              <w:rPr>
-                <w:rFonts w:asciiTheme="minorHAnsi" w:hAnsiTheme="minorHAnsi" w:cstheme="minorHAnsi"/>
-                <w:sz w:val="24"/>
-              </w:rPr>
-              <w:t>ywischen</w:t>
-            </w:r>
-            <w:proofErr w:type="spellEnd"/>
-            <w:r>
-              <w:rPr>
-                <w:rFonts w:asciiTheme="minorHAnsi" w:hAnsiTheme="minorHAnsi" w:cstheme="minorHAnsi"/>
-                <w:sz w:val="24"/>
-              </w:rPr>
-              <w:t xml:space="preserve"> den Funktionen und visuelle Darstellung der Kommunikation</w:t>
+              <w:t>Verbesserung der Funktionen von Color Paint und Merge, sowie Verbesserung der Kommunikation ywischen den Funktionen und visuelle Darstellung der Kommunikation</w:t>
             </w:r>
           </w:p>
         </w:tc>
@@ -3437,39 +3339,7 @@
                 <w:rFonts w:asciiTheme="minorHAnsi" w:hAnsiTheme="minorHAnsi" w:cstheme="minorHAnsi"/>
                 <w:sz w:val="24"/>
               </w:rPr>
-              <w:t>Visuelle Element hinzugefügt, sowie ein Optionen-Menu, Level-</w:t>
-            </w:r>
-            <w:proofErr w:type="spellStart"/>
-            <w:r>
-              <w:rPr>
-                <w:rFonts w:asciiTheme="minorHAnsi" w:hAnsiTheme="minorHAnsi" w:cstheme="minorHAnsi"/>
-                <w:sz w:val="24"/>
-              </w:rPr>
-              <w:t>Selector</w:t>
-            </w:r>
-            <w:proofErr w:type="spellEnd"/>
-            <w:r>
-              <w:rPr>
-                <w:rFonts w:asciiTheme="minorHAnsi" w:hAnsiTheme="minorHAnsi" w:cstheme="minorHAnsi"/>
-                <w:sz w:val="24"/>
-              </w:rPr>
-              <w:t xml:space="preserve"> und </w:t>
-            </w:r>
-            <w:proofErr w:type="spellStart"/>
-            <w:r>
-              <w:rPr>
-                <w:rFonts w:asciiTheme="minorHAnsi" w:hAnsiTheme="minorHAnsi" w:cstheme="minorHAnsi"/>
-                <w:sz w:val="24"/>
-              </w:rPr>
-              <w:t>Credits</w:t>
-            </w:r>
-            <w:proofErr w:type="spellEnd"/>
-            <w:r>
-              <w:rPr>
-                <w:rFonts w:asciiTheme="minorHAnsi" w:hAnsiTheme="minorHAnsi" w:cstheme="minorHAnsi"/>
-                <w:sz w:val="24"/>
-              </w:rPr>
-              <w:t>. Dazu noch Implementierung von verschiedenen Levels und simple Verbindungen zwischen den Levels. Ein Ordner wurde hinzugefügt, das erlaubt dem User seine eigene Musik hinzuzufügen und diese sich während des Spiels anzuhören</w:t>
+              <w:t>Visuelle Element hinzugefügt, sowie ein Optionen-Menu, Level-Selector und Credits. Dazu noch Implementierung von verschiedenen Levels und simple Verbindungen zwischen den Levels. Ein Ordner wurde hinzugefügt, das erlaubt dem User seine eigene Musik hinzuzufügen und diese sich während des Spiels anzuhören</w:t>
             </w:r>
           </w:p>
         </w:tc>
@@ -3563,7 +3433,15 @@
                 <w:sz w:val="22"/>
                 <w:szCs w:val="22"/>
               </w:rPr>
-              <w:t>07.01.23</w:t>
+              <w:t>07.01.2</w:t>
+            </w:r>
+            <w:r>
+              <w:rPr>
+                <w:rFonts w:asciiTheme="minorHAnsi" w:hAnsiTheme="minorHAnsi" w:cstheme="minorHAnsi"/>
+                <w:sz w:val="22"/>
+                <w:szCs w:val="22"/>
+              </w:rPr>
+              <w:t>4</w:t>
             </w:r>
           </w:p>
         </w:tc>
@@ -3691,6 +3569,303 @@
       <w:tr>
         <w:tc>
           <w:tcPr>
+            <w:tcW w:w="1135" w:type="dxa"/>
+          </w:tcPr>
+          <w:p>
+            <w:pPr>
+              <w:rPr>
+                <w:rFonts w:asciiTheme="minorHAnsi" w:hAnsiTheme="minorHAnsi" w:cstheme="minorHAnsi"/>
+                <w:sz w:val="22"/>
+                <w:szCs w:val="22"/>
+              </w:rPr>
+            </w:pPr>
+            <w:r>
+              <w:rPr>
+                <w:rFonts w:asciiTheme="minorHAnsi" w:hAnsiTheme="minorHAnsi" w:cstheme="minorHAnsi"/>
+                <w:sz w:val="22"/>
+                <w:szCs w:val="22"/>
+              </w:rPr>
+              <w:t>10.01.24</w:t>
+            </w:r>
+          </w:p>
+        </w:tc>
+        <w:tc>
+          <w:tcPr>
+            <w:tcW w:w="5812" w:type="dxa"/>
+            <w:gridSpan w:val="2"/>
+          </w:tcPr>
+          <w:p>
+            <w:pPr>
+              <w:rPr>
+                <w:rFonts w:asciiTheme="minorHAnsi" w:hAnsiTheme="minorHAnsi" w:cstheme="minorHAnsi"/>
+                <w:sz w:val="24"/>
+                <w:lang w:val="en-US"/>
+              </w:rPr>
+            </w:pPr>
+            <w:proofErr w:type="spellStart"/>
+            <w:r>
+              <w:rPr>
+                <w:rFonts w:asciiTheme="minorHAnsi" w:hAnsiTheme="minorHAnsi" w:cstheme="minorHAnsi"/>
+                <w:sz w:val="24"/>
+                <w:lang w:val="en-US"/>
+              </w:rPr>
+              <w:t>Erstellung</w:t>
+            </w:r>
+            <w:proofErr w:type="spellEnd"/>
+            <w:r>
+              <w:rPr>
+                <w:rFonts w:asciiTheme="minorHAnsi" w:hAnsiTheme="minorHAnsi" w:cstheme="minorHAnsi"/>
+                <w:sz w:val="24"/>
+                <w:lang w:val="en-US"/>
+              </w:rPr>
+              <w:t xml:space="preserve"> von </w:t>
+            </w:r>
+            <w:proofErr w:type="spellStart"/>
+            <w:r>
+              <w:rPr>
+                <w:rFonts w:asciiTheme="minorHAnsi" w:hAnsiTheme="minorHAnsi" w:cstheme="minorHAnsi"/>
+                <w:sz w:val="24"/>
+                <w:lang w:val="en-US"/>
+              </w:rPr>
+              <w:t>all</w:t>
+            </w:r>
+            <w:r>
+              <w:rPr>
+                <w:rFonts w:asciiTheme="minorHAnsi" w:hAnsiTheme="minorHAnsi" w:cstheme="minorHAnsi"/>
+                <w:sz w:val="24"/>
+                <w:lang w:val="en-US"/>
+              </w:rPr>
+              <w:t>e</w:t>
+            </w:r>
+            <w:r>
+              <w:rPr>
+                <w:rFonts w:asciiTheme="minorHAnsi" w:hAnsiTheme="minorHAnsi" w:cstheme="minorHAnsi"/>
+                <w:sz w:val="24"/>
+                <w:lang w:val="en-US"/>
+              </w:rPr>
+              <w:t>n</w:t>
+            </w:r>
+            <w:proofErr w:type="spellEnd"/>
+            <w:r>
+              <w:rPr>
+                <w:rFonts w:asciiTheme="minorHAnsi" w:hAnsiTheme="minorHAnsi" w:cstheme="minorHAnsi"/>
+                <w:sz w:val="24"/>
+                <w:lang w:val="en-US"/>
+              </w:rPr>
+              <w:t xml:space="preserve"> Levels</w:t>
+            </w:r>
+          </w:p>
+        </w:tc>
+        <w:tc>
+          <w:tcPr>
+            <w:tcW w:w="917" w:type="dxa"/>
+          </w:tcPr>
+          <w:p>
+            <w:pPr>
+              <w:rPr>
+                <w:rFonts w:asciiTheme="minorHAnsi" w:hAnsiTheme="minorHAnsi" w:cstheme="minorHAnsi"/>
+                <w:sz w:val="24"/>
+              </w:rPr>
+            </w:pPr>
+            <w:r>
+              <w:rPr>
+                <w:rFonts w:asciiTheme="minorHAnsi" w:hAnsiTheme="minorHAnsi" w:cstheme="minorHAnsi"/>
+                <w:sz w:val="24"/>
+              </w:rPr>
+              <w:t>Vlad</w:t>
+            </w:r>
+          </w:p>
+        </w:tc>
+        <w:tc>
+          <w:tcPr>
+            <w:tcW w:w="1307" w:type="dxa"/>
+            <w:tcBorders>
+              <w:right w:val="single" w:sz="4" w:space="0" w:color="auto"/>
+            </w:tcBorders>
+          </w:tcPr>
+          <w:p>
+            <w:pPr>
+              <w:rPr>
+                <w:rFonts w:asciiTheme="minorHAnsi" w:hAnsiTheme="minorHAnsi" w:cstheme="minorHAnsi"/>
+                <w:sz w:val="24"/>
+              </w:rPr>
+            </w:pPr>
+            <w:r>
+              <w:rPr>
+                <w:rFonts w:asciiTheme="minorHAnsi" w:hAnsiTheme="minorHAnsi" w:cstheme="minorHAnsi"/>
+                <w:sz w:val="24"/>
+              </w:rPr>
+              <w:t>P</w:t>
+            </w:r>
+          </w:p>
+        </w:tc>
+        <w:tc>
+          <w:tcPr>
+            <w:tcW w:w="678" w:type="dxa"/>
+            <w:tcBorders>
+              <w:top w:val="single" w:sz="4" w:space="0" w:color="auto"/>
+              <w:left w:val="single" w:sz="4" w:space="0" w:color="auto"/>
+              <w:bottom w:val="single" w:sz="4" w:space="0" w:color="auto"/>
+              <w:right w:val="single" w:sz="4" w:space="0" w:color="auto"/>
+            </w:tcBorders>
+          </w:tcPr>
+          <w:p>
+            <w:pPr>
+              <w:rPr>
+                <w:rFonts w:asciiTheme="minorHAnsi" w:hAnsiTheme="minorHAnsi" w:cstheme="minorHAnsi"/>
+                <w:sz w:val="24"/>
+              </w:rPr>
+            </w:pPr>
+            <w:r>
+              <w:rPr>
+                <w:rFonts w:asciiTheme="minorHAnsi" w:hAnsiTheme="minorHAnsi" w:cstheme="minorHAnsi"/>
+                <w:sz w:val="24"/>
+              </w:rPr>
+              <w:t>1 Std.</w:t>
+            </w:r>
+          </w:p>
+        </w:tc>
+      </w:tr>
+      <w:tr>
+        <w:tc>
+          <w:tcPr>
+            <w:tcW w:w="1135" w:type="dxa"/>
+          </w:tcPr>
+          <w:p>
+            <w:pPr>
+              <w:rPr>
+                <w:rFonts w:asciiTheme="minorHAnsi" w:hAnsiTheme="minorHAnsi" w:cstheme="minorHAnsi"/>
+                <w:sz w:val="22"/>
+                <w:szCs w:val="22"/>
+              </w:rPr>
+            </w:pPr>
+            <w:r>
+              <w:rPr>
+                <w:rFonts w:asciiTheme="minorHAnsi" w:hAnsiTheme="minorHAnsi" w:cstheme="minorHAnsi"/>
+                <w:sz w:val="22"/>
+                <w:szCs w:val="22"/>
+              </w:rPr>
+              <w:lastRenderedPageBreak/>
+              <w:t>12.01.23</w:t>
+            </w:r>
+          </w:p>
+        </w:tc>
+        <w:tc>
+          <w:tcPr>
+            <w:tcW w:w="5812" w:type="dxa"/>
+            <w:gridSpan w:val="2"/>
+          </w:tcPr>
+          <w:p>
+            <w:pPr>
+              <w:rPr>
+                <w:rFonts w:asciiTheme="minorHAnsi" w:hAnsiTheme="minorHAnsi" w:cstheme="minorHAnsi"/>
+                <w:sz w:val="24"/>
+              </w:rPr>
+            </w:pPr>
+            <w:r>
+              <w:rPr>
+                <w:rFonts w:asciiTheme="minorHAnsi" w:hAnsiTheme="minorHAnsi" w:cstheme="minorHAnsi"/>
+                <w:sz w:val="24"/>
+              </w:rPr>
+              <w:t>Behebung von dutzenden von B</w:t>
+            </w:r>
+            <w:r>
+              <w:rPr>
+                <w:rFonts w:asciiTheme="minorHAnsi" w:hAnsiTheme="minorHAnsi" w:cstheme="minorHAnsi"/>
+                <w:sz w:val="24"/>
+              </w:rPr>
+              <w:t>ugs (vor allem die Kommunikation zwischen den Funktionen) und Addition von einem Sound-System</w:t>
+            </w:r>
+          </w:p>
+        </w:tc>
+        <w:tc>
+          <w:tcPr>
+            <w:tcW w:w="917" w:type="dxa"/>
+          </w:tcPr>
+          <w:p>
+            <w:pPr>
+              <w:rPr>
+                <w:rFonts w:asciiTheme="minorHAnsi" w:hAnsiTheme="minorHAnsi" w:cstheme="minorHAnsi"/>
+                <w:sz w:val="24"/>
+              </w:rPr>
+            </w:pPr>
+            <w:r>
+              <w:rPr>
+                <w:rFonts w:asciiTheme="minorHAnsi" w:hAnsiTheme="minorHAnsi" w:cstheme="minorHAnsi"/>
+                <w:sz w:val="24"/>
+              </w:rPr>
+              <w:t>Vlad</w:t>
+            </w:r>
+          </w:p>
+        </w:tc>
+        <w:tc>
+          <w:tcPr>
+            <w:tcW w:w="1307" w:type="dxa"/>
+            <w:tcBorders>
+              <w:right w:val="single" w:sz="4" w:space="0" w:color="auto"/>
+            </w:tcBorders>
+          </w:tcPr>
+          <w:p>
+            <w:pPr>
+              <w:rPr>
+                <w:rFonts w:asciiTheme="minorHAnsi" w:hAnsiTheme="minorHAnsi" w:cstheme="minorHAnsi"/>
+                <w:sz w:val="24"/>
+              </w:rPr>
+            </w:pPr>
+            <w:r>
+              <w:rPr>
+                <w:rFonts w:asciiTheme="minorHAnsi" w:hAnsiTheme="minorHAnsi" w:cstheme="minorHAnsi"/>
+                <w:sz w:val="24"/>
+              </w:rPr>
+              <w:t>P</w:t>
+            </w:r>
+          </w:p>
+        </w:tc>
+        <w:tc>
+          <w:tcPr>
+            <w:tcW w:w="678" w:type="dxa"/>
+            <w:tcBorders>
+              <w:top w:val="single" w:sz="4" w:space="0" w:color="auto"/>
+              <w:left w:val="single" w:sz="4" w:space="0" w:color="auto"/>
+              <w:bottom w:val="single" w:sz="4" w:space="0" w:color="auto"/>
+              <w:right w:val="single" w:sz="4" w:space="0" w:color="auto"/>
+            </w:tcBorders>
+          </w:tcPr>
+          <w:p>
+            <w:pPr>
+              <w:rPr>
+                <w:rFonts w:asciiTheme="minorHAnsi" w:hAnsiTheme="minorHAnsi" w:cstheme="minorHAnsi"/>
+                <w:sz w:val="24"/>
+              </w:rPr>
+            </w:pPr>
+            <w:r>
+              <w:rPr>
+                <w:rFonts w:asciiTheme="minorHAnsi" w:hAnsiTheme="minorHAnsi" w:cstheme="minorHAnsi"/>
+                <w:sz w:val="24"/>
+              </w:rPr>
+              <w:t>4</w:t>
+            </w:r>
+          </w:p>
+          <w:p>
+            <w:pPr>
+              <w:rPr>
+                <w:rFonts w:asciiTheme="minorHAnsi" w:hAnsiTheme="minorHAnsi" w:cstheme="minorHAnsi"/>
+                <w:sz w:val="24"/>
+              </w:rPr>
+            </w:pPr>
+            <w:r>
+              <w:rPr>
+                <w:rFonts w:asciiTheme="minorHAnsi" w:hAnsiTheme="minorHAnsi" w:cstheme="minorHAnsi"/>
+                <w:sz w:val="24"/>
+              </w:rPr>
+              <w:t>Std.</w:t>
+            </w:r>
+          </w:p>
+        </w:tc>
+      </w:tr>
+      <w:tr>
+        <w:tc>
+          <w:tcPr>
             <w:tcW w:w="9849" w:type="dxa"/>
             <w:gridSpan w:val="6"/>
           </w:tcPr>
@@ -3746,7 +3921,6 @@
                 <w:sz w:val="2"/>
                 <w:szCs w:val="2"/>
               </w:rPr>
-              <w:lastRenderedPageBreak/>
               <w:t>2B</w:t>
             </w:r>
             <w:r>

</xml_diff>